<commit_message>
Anmeldedaten fürTest Admin geändert
</commit_message>
<xml_diff>
--- a/Planung/ProjektPlan.docx
+++ b/Planung/ProjektPlan.docx
@@ -14,13 +14,8 @@
         <w:t>Lastenheft Projekt</w:t>
       </w:r>
       <w:r>
-        <w:t xml:space="preserve"> </w:t>
-      </w:r>
-      <w:proofErr w:type="spellStart"/>
-      <w:r>
-        <w:t>RunTrack</w:t>
-      </w:r>
-      <w:proofErr w:type="spellEnd"/>
+        <w:t xml:space="preserve"> RunTrack</w:t>
+      </w:r>
     </w:p>
     <w:p>
       <w:pPr>
@@ -95,7 +90,6 @@
           <w:szCs w:val="22"/>
         </w:rPr>
       </w:pPr>
-      <w:proofErr w:type="spellStart"/>
       <w:r>
         <w:rPr>
           <w:rFonts w:asciiTheme="minorHAnsi" w:hAnsiTheme="minorHAnsi" w:cstheme="minorHAnsi"/>
@@ -104,10 +98,56 @@
           <w:sz w:val="22"/>
           <w:szCs w:val="22"/>
         </w:rPr>
-        <w:t>Adminpanel</w:t>
-      </w:r>
-      <w:proofErr w:type="spellEnd"/>
-      <w:r>
+        <w:t>Adminpanel:</w:t>
+      </w:r>
+    </w:p>
+    <w:p>
+      <w:pPr>
+        <w:pStyle w:val="StandardWeb"/>
+        <w:spacing w:before="0" w:beforeAutospacing="0" w:after="0" w:afterAutospacing="0" w:line="259" w:lineRule="auto"/>
+        <w:rPr>
+          <w:rFonts w:asciiTheme="minorHAnsi" w:hAnsiTheme="minorHAnsi" w:cstheme="minorHAnsi"/>
+          <w:sz w:val="22"/>
+          <w:szCs w:val="22"/>
+        </w:rPr>
+      </w:pPr>
+      <w:r>
+        <w:rPr>
+          <w:rFonts w:asciiTheme="minorHAnsi" w:hAnsiTheme="minorHAnsi" w:cstheme="minorHAnsi"/>
+          <w:sz w:val="22"/>
+          <w:szCs w:val="22"/>
+        </w:rPr>
+        <w:t>Der Admin kann, wenn er angemeldet ist Barcodes scannen, Dateien verwalten und Einstellungen tätigen zu dem Runden</w:t>
+      </w:r>
+      <w:r>
+        <w:rPr>
+          <w:rFonts w:asciiTheme="minorHAnsi" w:hAnsiTheme="minorHAnsi" w:cstheme="minorHAnsi"/>
+          <w:sz w:val="22"/>
+          <w:szCs w:val="22"/>
+        </w:rPr>
+        <w:t xml:space="preserve"> sowie eine Übersicht der Daten anzeigen können</w:t>
+      </w:r>
+      <w:r>
+        <w:rPr>
+          <w:rFonts w:asciiTheme="minorHAnsi" w:hAnsiTheme="minorHAnsi" w:cstheme="minorHAnsi"/>
+          <w:sz w:val="22"/>
+          <w:szCs w:val="22"/>
+        </w:rPr>
+        <w:t>.</w:t>
+      </w:r>
+      <w:r>
+        <w:rPr>
+          <w:rFonts w:asciiTheme="minorHAnsi" w:hAnsiTheme="minorHAnsi" w:cstheme="minorHAnsi"/>
+          <w:sz w:val="22"/>
+          <w:szCs w:val="22"/>
+        </w:rPr>
+        <w:t xml:space="preserve"> Außerdem sieht er wie bei dem Benutzer eine Liste seiner letzten Scans</w:t>
+      </w:r>
+    </w:p>
+    <w:p>
+      <w:pPr>
+        <w:pStyle w:val="StandardWeb"/>
+        <w:spacing w:before="0" w:beforeAutospacing="0" w:after="0" w:afterAutospacing="0" w:line="259" w:lineRule="auto"/>
         <w:rPr>
           <w:rFonts w:asciiTheme="minorHAnsi" w:hAnsiTheme="minorHAnsi" w:cstheme="minorHAnsi"/>
           <w:b/>
@@ -115,8 +155,7 @@
           <w:sz w:val="22"/>
           <w:szCs w:val="22"/>
         </w:rPr>
-        <w:t>:</w:t>
-      </w:r>
+      </w:pPr>
     </w:p>
     <w:p>
       <w:pPr>
@@ -124,41 +163,21 @@
         <w:spacing w:before="0" w:beforeAutospacing="0" w:after="0" w:afterAutospacing="0" w:line="259" w:lineRule="auto"/>
         <w:rPr>
           <w:rFonts w:asciiTheme="minorHAnsi" w:hAnsiTheme="minorHAnsi" w:cstheme="minorHAnsi"/>
-          <w:sz w:val="22"/>
-          <w:szCs w:val="22"/>
-        </w:rPr>
-      </w:pPr>
-      <w:r>
-        <w:rPr>
-          <w:rFonts w:asciiTheme="minorHAnsi" w:hAnsiTheme="minorHAnsi" w:cstheme="minorHAnsi"/>
-          <w:sz w:val="22"/>
-          <w:szCs w:val="22"/>
-        </w:rPr>
-        <w:t>Der Admin kann, wenn er angemeldet ist Barcodes scannen, Dateien verwalten und Einstellungen tätigen zu dem Runden</w:t>
-      </w:r>
-      <w:r>
-        <w:rPr>
-          <w:rFonts w:asciiTheme="minorHAnsi" w:hAnsiTheme="minorHAnsi" w:cstheme="minorHAnsi"/>
-          <w:sz w:val="22"/>
-          <w:szCs w:val="22"/>
-        </w:rPr>
-        <w:t xml:space="preserve"> sowie eine Übersicht der Daten anzeigen können</w:t>
-      </w:r>
-      <w:r>
-        <w:rPr>
-          <w:rFonts w:asciiTheme="minorHAnsi" w:hAnsiTheme="minorHAnsi" w:cstheme="minorHAnsi"/>
-          <w:sz w:val="22"/>
-          <w:szCs w:val="22"/>
-        </w:rPr>
-        <w:t>.</w:t>
-      </w:r>
-      <w:r>
-        <w:rPr>
-          <w:rFonts w:asciiTheme="minorHAnsi" w:hAnsiTheme="minorHAnsi" w:cstheme="minorHAnsi"/>
-          <w:sz w:val="22"/>
-          <w:szCs w:val="22"/>
-        </w:rPr>
-        <w:t xml:space="preserve"> Außerdem sieht er wie bei dem Benutzer eine Liste seiner letzten Scans</w:t>
+          <w:b/>
+          <w:bCs/>
+          <w:sz w:val="22"/>
+          <w:szCs w:val="22"/>
+        </w:rPr>
+      </w:pPr>
+      <w:r>
+        <w:rPr>
+          <w:rFonts w:asciiTheme="minorHAnsi" w:hAnsiTheme="minorHAnsi" w:cstheme="minorHAnsi"/>
+          <w:b/>
+          <w:bCs/>
+          <w:sz w:val="22"/>
+          <w:szCs w:val="22"/>
+        </w:rPr>
+        <w:t>Einstellungen:</w:t>
       </w:r>
     </w:p>
     <w:p>
@@ -167,12 +186,69 @@
         <w:spacing w:before="0" w:beforeAutospacing="0" w:after="0" w:afterAutospacing="0" w:line="259" w:lineRule="auto"/>
         <w:rPr>
           <w:rFonts w:asciiTheme="minorHAnsi" w:hAnsiTheme="minorHAnsi" w:cstheme="minorHAnsi"/>
+          <w:sz w:val="22"/>
+          <w:szCs w:val="22"/>
+        </w:rPr>
+      </w:pPr>
+      <w:r>
+        <w:rPr>
+          <w:rFonts w:asciiTheme="minorHAnsi" w:hAnsiTheme="minorHAnsi" w:cstheme="minorHAnsi"/>
+          <w:sz w:val="22"/>
+          <w:szCs w:val="22"/>
+        </w:rPr>
+        <w:t>In diesen Werden die Runden nach Größe unterteilt zwischen klein, mittel und groß. In den Einstellungen kann man dann einstellen, wie lange man warten muss, bis man zweimal den gleichen Barcode scannt.</w:t>
+      </w:r>
+      <w:r>
+        <w:rPr>
+          <w:rFonts w:asciiTheme="minorHAnsi" w:hAnsiTheme="minorHAnsi" w:cstheme="minorHAnsi"/>
+          <w:sz w:val="22"/>
+          <w:szCs w:val="22"/>
+        </w:rPr>
+        <w:t xml:space="preserve"> </w:t>
+      </w:r>
+      <w:r>
+        <w:rPr>
+          <w:rFonts w:asciiTheme="minorHAnsi" w:hAnsiTheme="minorHAnsi" w:cstheme="minorHAnsi"/>
+          <w:color w:val="FF0000"/>
+          <w:sz w:val="22"/>
+          <w:szCs w:val="22"/>
+        </w:rPr>
+        <w:t>(Bei der Auswertung erst Sortieren)</w:t>
+      </w:r>
+    </w:p>
+    <w:p>
+      <w:pPr>
+        <w:pStyle w:val="StandardWeb"/>
+        <w:spacing w:before="0" w:beforeAutospacing="0" w:after="0" w:afterAutospacing="0" w:line="259" w:lineRule="auto"/>
+        <w:rPr>
+          <w:rFonts w:asciiTheme="minorHAnsi" w:hAnsiTheme="minorHAnsi" w:cstheme="minorHAnsi"/>
+          <w:sz w:val="22"/>
+          <w:szCs w:val="22"/>
+        </w:rPr>
+      </w:pPr>
+    </w:p>
+    <w:p>
+      <w:pPr>
+        <w:pStyle w:val="StandardWeb"/>
+        <w:spacing w:before="0" w:beforeAutospacing="0" w:after="0" w:afterAutospacing="0" w:line="259" w:lineRule="auto"/>
+        <w:rPr>
+          <w:rFonts w:asciiTheme="minorHAnsi" w:hAnsiTheme="minorHAnsi" w:cstheme="minorHAnsi"/>
           <w:b/>
           <w:bCs/>
           <w:sz w:val="22"/>
           <w:szCs w:val="22"/>
         </w:rPr>
       </w:pPr>
+      <w:r>
+        <w:rPr>
+          <w:rFonts w:asciiTheme="minorHAnsi" w:hAnsiTheme="minorHAnsi" w:cstheme="minorHAnsi"/>
+          <w:b/>
+          <w:bCs/>
+          <w:sz w:val="22"/>
+          <w:szCs w:val="22"/>
+        </w:rPr>
+        <w:t>Dateiverwaltung:</w:t>
+      </w:r>
     </w:p>
     <w:p>
       <w:pPr>
@@ -180,6 +256,71 @@
         <w:spacing w:before="0" w:beforeAutospacing="0" w:after="0" w:afterAutospacing="0" w:line="259" w:lineRule="auto"/>
         <w:rPr>
           <w:rFonts w:asciiTheme="minorHAnsi" w:hAnsiTheme="minorHAnsi" w:cstheme="minorHAnsi"/>
+          <w:sz w:val="22"/>
+          <w:szCs w:val="22"/>
+        </w:rPr>
+      </w:pPr>
+      <w:r>
+        <w:rPr>
+          <w:rFonts w:asciiTheme="minorHAnsi" w:hAnsiTheme="minorHAnsi" w:cstheme="minorHAnsi"/>
+          <w:sz w:val="22"/>
+          <w:szCs w:val="22"/>
+        </w:rPr>
+        <w:t>In diesem Fenster kann der Admin Datenbanken importieren in Verschiedenen Dateiformaten, welche von den Scannern kommen, Dateien von Schulen usw.</w:t>
+      </w:r>
+    </w:p>
+    <w:p>
+      <w:pPr>
+        <w:pStyle w:val="StandardWeb"/>
+        <w:spacing w:before="0" w:beforeAutospacing="0" w:after="0" w:afterAutospacing="0" w:line="259" w:lineRule="auto"/>
+        <w:rPr>
+          <w:rFonts w:asciiTheme="minorHAnsi" w:hAnsiTheme="minorHAnsi" w:cstheme="minorHAnsi"/>
+          <w:sz w:val="22"/>
+          <w:szCs w:val="22"/>
+        </w:rPr>
+      </w:pPr>
+      <w:r>
+        <w:rPr>
+          <w:rFonts w:asciiTheme="minorHAnsi" w:hAnsiTheme="minorHAnsi" w:cstheme="minorHAnsi"/>
+          <w:sz w:val="22"/>
+          <w:szCs w:val="22"/>
+        </w:rPr>
+        <w:t>Außerdem</w:t>
+      </w:r>
+      <w:r>
+        <w:rPr>
+          <w:rFonts w:asciiTheme="minorHAnsi" w:hAnsiTheme="minorHAnsi" w:cstheme="minorHAnsi"/>
+          <w:sz w:val="22"/>
+          <w:szCs w:val="22"/>
+        </w:rPr>
+        <w:t xml:space="preserve"> </w:t>
+      </w:r>
+      <w:r>
+        <w:rPr>
+          <w:rFonts w:asciiTheme="minorHAnsi" w:hAnsiTheme="minorHAnsi" w:cstheme="minorHAnsi"/>
+          <w:sz w:val="22"/>
+          <w:szCs w:val="22"/>
+        </w:rPr>
+        <w:t>kann man alle Dateien in einer einzigen Datei in verschiedenen Dateiformaten exportieren. Des Weiteren kann man einzelne sowie Verschiedene Dateien auswählen und löschen können und die Einträge damit.</w:t>
+      </w:r>
+    </w:p>
+    <w:p>
+      <w:pPr>
+        <w:pStyle w:val="StandardWeb"/>
+        <w:spacing w:before="0" w:beforeAutospacing="0" w:after="0" w:afterAutospacing="0" w:line="259" w:lineRule="auto"/>
+        <w:rPr>
+          <w:rFonts w:asciiTheme="minorHAnsi" w:hAnsiTheme="minorHAnsi" w:cstheme="minorHAnsi"/>
+          <w:sz w:val="22"/>
+          <w:szCs w:val="22"/>
+        </w:rPr>
+      </w:pPr>
+    </w:p>
+    <w:p>
+      <w:pPr>
+        <w:pStyle w:val="StandardWeb"/>
+        <w:spacing w:before="0" w:beforeAutospacing="0" w:after="0" w:afterAutospacing="0" w:line="259" w:lineRule="auto"/>
+        <w:rPr>
+          <w:rFonts w:asciiTheme="minorHAnsi" w:hAnsiTheme="minorHAnsi" w:cstheme="minorHAnsi"/>
           <w:b/>
           <w:bCs/>
           <w:sz w:val="22"/>
@@ -194,7 +335,7 @@
           <w:sz w:val="22"/>
           <w:szCs w:val="22"/>
         </w:rPr>
-        <w:t>Einstellungen:</w:t>
+        <w:t>Datenübersicht:</w:t>
       </w:r>
     </w:p>
     <w:p>
@@ -213,24 +354,15 @@
           <w:sz w:val="22"/>
           <w:szCs w:val="22"/>
         </w:rPr>
-        <w:t>In diesen Werden die Runden nach Größe unterteilt zwischen klein, mittel und groß. In den Einstellungen kann man dann einstellen, wie lange man warten muss, bis man zweimal den gleichen Barcode scannt.</w:t>
-      </w:r>
-      <w:r>
-        <w:rPr>
-          <w:rFonts w:asciiTheme="minorHAnsi" w:hAnsiTheme="minorHAnsi" w:cstheme="minorHAnsi"/>
-          <w:sz w:val="22"/>
-          <w:szCs w:val="22"/>
-        </w:rPr>
-        <w:t xml:space="preserve"> </w:t>
-      </w:r>
-      <w:r>
-        <w:rPr>
-          <w:rFonts w:asciiTheme="minorHAnsi" w:hAnsiTheme="minorHAnsi" w:cstheme="minorHAnsi"/>
-          <w:color w:val="FF0000"/>
-          <w:sz w:val="22"/>
-          <w:szCs w:val="22"/>
-        </w:rPr>
-        <w:t>(Bei der Auswertung erst Sortieren)</w:t>
+        <w:t xml:space="preserve">Dieses Fenster ist in verschiedenen Bereichen unterteilt, unter </w:t>
+      </w:r>
+      <w:r>
+        <w:rPr>
+          <w:rFonts w:asciiTheme="minorHAnsi" w:hAnsiTheme="minorHAnsi" w:cstheme="minorHAnsi"/>
+          <w:sz w:val="22"/>
+          <w:szCs w:val="22"/>
+        </w:rPr>
+        <w:t>Übersicht, wo man alles sieht, Schule, Klassen, Schüler und Runden. Unter dem Reiter Schüler kann man dann zu jedem einzigen den Barcode generieren und diesen ausgeben.</w:t>
       </w:r>
     </w:p>
     <w:p>
@@ -264,7 +396,7 @@
           <w:sz w:val="22"/>
           <w:szCs w:val="22"/>
         </w:rPr>
-        <w:t>Dateiverwaltung:</w:t>
+        <w:t>Benutzerpanel:</w:t>
       </w:r>
     </w:p>
     <w:p>
@@ -283,7 +415,7 @@
           <w:sz w:val="22"/>
           <w:szCs w:val="22"/>
         </w:rPr>
-        <w:t>In diesem Fenster kann der Admin Datenbanken importieren in Verschiedenen Dateiformaten, welche von den Scannern kommen, Dateien von Schulen usw.</w:t>
+        <w:t>Der Benutzer kann, wenn er seinen Namen eingegeben hat Barcodes scannen, und eine Liste seiner Letzten Scans anschauen.</w:t>
       </w:r>
     </w:p>
     <w:p>
@@ -296,30 +428,6 @@
           <w:szCs w:val="22"/>
         </w:rPr>
       </w:pPr>
-      <w:r>
-        <w:rPr>
-          <w:rFonts w:asciiTheme="minorHAnsi" w:hAnsiTheme="minorHAnsi" w:cstheme="minorHAnsi"/>
-          <w:sz w:val="22"/>
-          <w:szCs w:val="22"/>
-        </w:rPr>
-        <w:t>Außerdem</w:t>
-      </w:r>
-      <w:r>
-        <w:rPr>
-          <w:rFonts w:asciiTheme="minorHAnsi" w:hAnsiTheme="minorHAnsi" w:cstheme="minorHAnsi"/>
-          <w:sz w:val="22"/>
-          <w:szCs w:val="22"/>
-        </w:rPr>
-        <w:t xml:space="preserve"> </w:t>
-      </w:r>
-      <w:r>
-        <w:rPr>
-          <w:rFonts w:asciiTheme="minorHAnsi" w:hAnsiTheme="minorHAnsi" w:cstheme="minorHAnsi"/>
-          <w:sz w:val="22"/>
-          <w:szCs w:val="22"/>
-        </w:rPr>
-        <w:t>kann man alle Dateien in einer einzigen Datei in verschiedenen Dateiformaten exportieren. Des Weiteren kann man einzelne sowie Verschiedene Dateien auswählen und löschen können und die Einträge damit.</w:t>
-      </w:r>
     </w:p>
     <w:p>
       <w:pPr>
@@ -327,10 +435,22 @@
         <w:spacing w:before="0" w:beforeAutospacing="0" w:after="0" w:afterAutospacing="0" w:line="259" w:lineRule="auto"/>
         <w:rPr>
           <w:rFonts w:asciiTheme="minorHAnsi" w:hAnsiTheme="minorHAnsi" w:cstheme="minorHAnsi"/>
-          <w:sz w:val="22"/>
-          <w:szCs w:val="22"/>
-        </w:rPr>
-      </w:pPr>
+          <w:b/>
+          <w:bCs/>
+          <w:sz w:val="22"/>
+          <w:szCs w:val="22"/>
+        </w:rPr>
+      </w:pPr>
+      <w:r>
+        <w:rPr>
+          <w:rFonts w:asciiTheme="minorHAnsi" w:hAnsiTheme="minorHAnsi" w:cstheme="minorHAnsi"/>
+          <w:b/>
+          <w:bCs/>
+          <w:sz w:val="22"/>
+          <w:szCs w:val="22"/>
+        </w:rPr>
+        <w:t>Gespeicherte Scans:</w:t>
+      </w:r>
     </w:p>
     <w:p>
       <w:pPr>
@@ -338,143 +458,6 @@
         <w:spacing w:before="0" w:beforeAutospacing="0" w:after="0" w:afterAutospacing="0" w:line="259" w:lineRule="auto"/>
         <w:rPr>
           <w:rFonts w:asciiTheme="minorHAnsi" w:hAnsiTheme="minorHAnsi" w:cstheme="minorHAnsi"/>
-          <w:b/>
-          <w:bCs/>
-          <w:sz w:val="22"/>
-          <w:szCs w:val="22"/>
-        </w:rPr>
-      </w:pPr>
-      <w:r>
-        <w:rPr>
-          <w:rFonts w:asciiTheme="minorHAnsi" w:hAnsiTheme="minorHAnsi" w:cstheme="minorHAnsi"/>
-          <w:b/>
-          <w:bCs/>
-          <w:sz w:val="22"/>
-          <w:szCs w:val="22"/>
-        </w:rPr>
-        <w:t>Datenübersicht:</w:t>
-      </w:r>
-    </w:p>
-    <w:p>
-      <w:pPr>
-        <w:pStyle w:val="StandardWeb"/>
-        <w:spacing w:before="0" w:beforeAutospacing="0" w:after="0" w:afterAutospacing="0" w:line="259" w:lineRule="auto"/>
-        <w:rPr>
-          <w:rFonts w:asciiTheme="minorHAnsi" w:hAnsiTheme="minorHAnsi" w:cstheme="minorHAnsi"/>
-          <w:sz w:val="22"/>
-          <w:szCs w:val="22"/>
-        </w:rPr>
-      </w:pPr>
-      <w:r>
-        <w:rPr>
-          <w:rFonts w:asciiTheme="minorHAnsi" w:hAnsiTheme="minorHAnsi" w:cstheme="minorHAnsi"/>
-          <w:sz w:val="22"/>
-          <w:szCs w:val="22"/>
-        </w:rPr>
-        <w:t xml:space="preserve">Dieses Fenster ist in verschiedenen Bereichen unterteilt, unter </w:t>
-      </w:r>
-      <w:r>
-        <w:rPr>
-          <w:rFonts w:asciiTheme="minorHAnsi" w:hAnsiTheme="minorHAnsi" w:cstheme="minorHAnsi"/>
-          <w:sz w:val="22"/>
-          <w:szCs w:val="22"/>
-        </w:rPr>
-        <w:t>Übersicht, wo man alles sieht, Schule, Klassen, Schüler und Runden. Unter dem Reiter Schüler kann man dann zu jedem einzigen den Barcode generieren und diesen ausgeben.</w:t>
-      </w:r>
-    </w:p>
-    <w:p>
-      <w:pPr>
-        <w:pStyle w:val="StandardWeb"/>
-        <w:spacing w:before="0" w:beforeAutospacing="0" w:after="0" w:afterAutospacing="0" w:line="259" w:lineRule="auto"/>
-        <w:rPr>
-          <w:rFonts w:asciiTheme="minorHAnsi" w:hAnsiTheme="minorHAnsi" w:cstheme="minorHAnsi"/>
-          <w:sz w:val="22"/>
-          <w:szCs w:val="22"/>
-        </w:rPr>
-      </w:pPr>
-    </w:p>
-    <w:p>
-      <w:pPr>
-        <w:pStyle w:val="StandardWeb"/>
-        <w:spacing w:before="0" w:beforeAutospacing="0" w:after="0" w:afterAutospacing="0" w:line="259" w:lineRule="auto"/>
-        <w:rPr>
-          <w:rFonts w:asciiTheme="minorHAnsi" w:hAnsiTheme="minorHAnsi" w:cstheme="minorHAnsi"/>
-          <w:b/>
-          <w:bCs/>
-          <w:sz w:val="22"/>
-          <w:szCs w:val="22"/>
-        </w:rPr>
-      </w:pPr>
-      <w:r>
-        <w:rPr>
-          <w:rFonts w:asciiTheme="minorHAnsi" w:hAnsiTheme="minorHAnsi" w:cstheme="minorHAnsi"/>
-          <w:b/>
-          <w:bCs/>
-          <w:sz w:val="22"/>
-          <w:szCs w:val="22"/>
-        </w:rPr>
-        <w:t>Benutzerpanel:</w:t>
-      </w:r>
-    </w:p>
-    <w:p>
-      <w:pPr>
-        <w:pStyle w:val="StandardWeb"/>
-        <w:spacing w:before="0" w:beforeAutospacing="0" w:after="0" w:afterAutospacing="0" w:line="259" w:lineRule="auto"/>
-        <w:rPr>
-          <w:rFonts w:asciiTheme="minorHAnsi" w:hAnsiTheme="minorHAnsi" w:cstheme="minorHAnsi"/>
-          <w:sz w:val="22"/>
-          <w:szCs w:val="22"/>
-        </w:rPr>
-      </w:pPr>
-      <w:r>
-        <w:rPr>
-          <w:rFonts w:asciiTheme="minorHAnsi" w:hAnsiTheme="minorHAnsi" w:cstheme="minorHAnsi"/>
-          <w:sz w:val="22"/>
-          <w:szCs w:val="22"/>
-        </w:rPr>
-        <w:t>Der Benutzer kann, wenn er seinen Namen eingegeben hat Barcodes scannen, und eine Liste seiner Letzten Scans anschauen.</w:t>
-      </w:r>
-    </w:p>
-    <w:p>
-      <w:pPr>
-        <w:pStyle w:val="StandardWeb"/>
-        <w:spacing w:before="0" w:beforeAutospacing="0" w:after="0" w:afterAutospacing="0" w:line="259" w:lineRule="auto"/>
-        <w:rPr>
-          <w:rFonts w:asciiTheme="minorHAnsi" w:hAnsiTheme="minorHAnsi" w:cstheme="minorHAnsi"/>
-          <w:sz w:val="22"/>
-          <w:szCs w:val="22"/>
-        </w:rPr>
-      </w:pPr>
-    </w:p>
-    <w:p>
-      <w:pPr>
-        <w:pStyle w:val="StandardWeb"/>
-        <w:spacing w:before="0" w:beforeAutospacing="0" w:after="0" w:afterAutospacing="0" w:line="259" w:lineRule="auto"/>
-        <w:rPr>
-          <w:rFonts w:asciiTheme="minorHAnsi" w:hAnsiTheme="minorHAnsi" w:cstheme="minorHAnsi"/>
-          <w:b/>
-          <w:bCs/>
-          <w:sz w:val="22"/>
-          <w:szCs w:val="22"/>
-        </w:rPr>
-      </w:pPr>
-      <w:r>
-        <w:rPr>
-          <w:rFonts w:asciiTheme="minorHAnsi" w:hAnsiTheme="minorHAnsi" w:cstheme="minorHAnsi"/>
-          <w:b/>
-          <w:bCs/>
-          <w:sz w:val="22"/>
-          <w:szCs w:val="22"/>
-        </w:rPr>
-        <w:t>Gespeicherte Scans:</w:t>
-      </w:r>
-    </w:p>
-    <w:p>
-      <w:pPr>
-        <w:pStyle w:val="StandardWeb"/>
-        <w:spacing w:before="0" w:beforeAutospacing="0" w:after="0" w:afterAutospacing="0" w:line="259" w:lineRule="auto"/>
-        <w:rPr>
-          <w:rFonts w:asciiTheme="minorHAnsi" w:hAnsiTheme="minorHAnsi" w:cstheme="minorHAnsi"/>
           <w:sz w:val="22"/>
           <w:szCs w:val="22"/>
         </w:rPr>
@@ -501,25 +484,7 @@
           <w:sz w:val="22"/>
           <w:szCs w:val="22"/>
         </w:rPr>
-        <w:t xml:space="preserve"> und die Rundenzeit sowie der Name des Benutzers in Kurzform gespeichert in einer Lokalen Datenbank, die man dann im </w:t>
-      </w:r>
-      <w:proofErr w:type="spellStart"/>
-      <w:r>
-        <w:rPr>
-          <w:rFonts w:asciiTheme="minorHAnsi" w:hAnsiTheme="minorHAnsi" w:cstheme="minorHAnsi"/>
-          <w:sz w:val="22"/>
-          <w:szCs w:val="22"/>
-        </w:rPr>
-        <w:t>Adminpanel</w:t>
-      </w:r>
-      <w:proofErr w:type="spellEnd"/>
-      <w:r>
-        <w:rPr>
-          <w:rFonts w:asciiTheme="minorHAnsi" w:hAnsiTheme="minorHAnsi" w:cstheme="minorHAnsi"/>
-          <w:sz w:val="22"/>
-          <w:szCs w:val="22"/>
-        </w:rPr>
-        <w:t xml:space="preserve"> importieren kann sowie im Internet.</w:t>
+        <w:t xml:space="preserve"> und die Rundenzeit sowie der Name des Benutzers in Kurzform gespeichert in einer Lokalen Datenbank, die man dann im Adminpanel importieren kann sowie im Internet.</w:t>
       </w:r>
     </w:p>
     <w:p>
@@ -627,16 +592,12 @@
         </w:numPr>
       </w:pPr>
       <w:r>
+        <w:lastRenderedPageBreak/>
         <w:t>Pflichtenheft</w:t>
       </w:r>
       <w:r>
-        <w:t xml:space="preserve"> Projekt </w:t>
-      </w:r>
-      <w:proofErr w:type="spellStart"/>
-      <w:r>
-        <w:t>RunTrack</w:t>
-      </w:r>
-      <w:proofErr w:type="spellEnd"/>
+        <w:t xml:space="preserve"> Projekt RunTrack</w:t>
+      </w:r>
     </w:p>
     <w:p>
       <w:pPr>
@@ -893,6 +854,164 @@
     <w:p>
       <w:pPr>
         <w:spacing w:after="0"/>
+        <w:rPr>
+          <w:rFonts w:eastAsia="Times New Roman" w:cstheme="minorHAnsi"/>
+          <w:b/>
+          <w:bCs/>
+          <w:color w:val="000000" w:themeColor="text1"/>
+          <w:lang w:eastAsia="de-DE"/>
+        </w:rPr>
+      </w:pPr>
+      <w:r>
+        <w:rPr>
+          <w:rFonts w:eastAsia="Times New Roman" w:cstheme="minorHAnsi"/>
+          <w:b/>
+          <w:bCs/>
+          <w:color w:val="000000" w:themeColor="text1"/>
+          <w:lang w:eastAsia="de-DE"/>
+        </w:rPr>
+        <w:t>1. Verwaltung</w:t>
+      </w:r>
+    </w:p>
+    <w:p>
+      <w:pPr>
+        <w:spacing w:after="0"/>
+        <w:rPr>
+          <w:rFonts w:eastAsia="Times New Roman" w:cstheme="minorHAnsi"/>
+          <w:color w:val="000000" w:themeColor="text1"/>
+          <w:lang w:eastAsia="de-DE"/>
+        </w:rPr>
+      </w:pPr>
+      <w:r>
+        <w:rPr>
+          <w:rFonts w:eastAsia="Times New Roman" w:cstheme="minorHAnsi"/>
+          <w:color w:val="000000" w:themeColor="text1"/>
+          <w:lang w:eastAsia="de-DE"/>
+        </w:rPr>
+        <w:t>- Schüler, Klassen, Schulen, Rundenarten in tabelle eintragen oder als csv import</w:t>
+      </w:r>
+    </w:p>
+    <w:p>
+      <w:pPr>
+        <w:spacing w:after="0"/>
+        <w:rPr>
+          <w:rFonts w:eastAsia="Times New Roman" w:cstheme="minorHAnsi"/>
+          <w:color w:val="000000" w:themeColor="text1"/>
+          <w:lang w:eastAsia="de-DE"/>
+        </w:rPr>
+      </w:pPr>
+      <w:r>
+        <w:rPr>
+          <w:rFonts w:eastAsia="Times New Roman" w:cstheme="minorHAnsi"/>
+          <w:color w:val="000000" w:themeColor="text1"/>
+          <w:lang w:eastAsia="de-DE"/>
+        </w:rPr>
+        <w:t>- Ausdruck der Schüler nach Klasse (PDF)</w:t>
+      </w:r>
+    </w:p>
+    <w:p>
+      <w:pPr>
+        <w:spacing w:after="0"/>
+        <w:rPr>
+          <w:rFonts w:eastAsia="Times New Roman" w:cstheme="minorHAnsi"/>
+          <w:color w:val="000000" w:themeColor="text1"/>
+          <w:lang w:eastAsia="de-DE"/>
+        </w:rPr>
+      </w:pPr>
+      <w:r>
+        <w:rPr>
+          <w:rFonts w:eastAsia="Times New Roman" w:cstheme="minorHAnsi"/>
+          <w:color w:val="000000" w:themeColor="text1"/>
+          <w:lang w:eastAsia="de-DE"/>
+        </w:rPr>
+        <w:t>  - Angaben auf Blatt:</w:t>
+      </w:r>
+    </w:p>
+    <w:p>
+      <w:pPr>
+        <w:spacing w:after="0"/>
+        <w:rPr>
+          <w:rFonts w:eastAsia="Times New Roman" w:cstheme="minorHAnsi"/>
+          <w:color w:val="000000" w:themeColor="text1"/>
+          <w:lang w:eastAsia="de-DE"/>
+        </w:rPr>
+      </w:pPr>
+      <w:r>
+        <w:rPr>
+          <w:rFonts w:eastAsia="Times New Roman" w:cstheme="minorHAnsi"/>
+          <w:color w:val="000000" w:themeColor="text1"/>
+          <w:lang w:eastAsia="de-DE"/>
+        </w:rPr>
+        <w:t>  - Schule- und Klassenname</w:t>
+      </w:r>
+    </w:p>
+    <w:p>
+      <w:pPr>
+        <w:spacing w:after="0"/>
+        <w:rPr>
+          <w:rFonts w:eastAsia="Times New Roman" w:cstheme="minorHAnsi"/>
+          <w:color w:val="000000" w:themeColor="text1"/>
+          <w:lang w:eastAsia="de-DE"/>
+        </w:rPr>
+      </w:pPr>
+      <w:r>
+        <w:rPr>
+          <w:rFonts w:eastAsia="Times New Roman" w:cstheme="minorHAnsi"/>
+          <w:color w:val="000000" w:themeColor="text1"/>
+          <w:lang w:eastAsia="de-DE"/>
+        </w:rPr>
+        <w:t>  - Druckdatum</w:t>
+      </w:r>
+    </w:p>
+    <w:p>
+      <w:pPr>
+        <w:spacing w:after="0"/>
+        <w:rPr>
+          <w:rFonts w:eastAsia="Times New Roman" w:cstheme="minorHAnsi"/>
+          <w:color w:val="000000" w:themeColor="text1"/>
+          <w:lang w:eastAsia="de-DE"/>
+        </w:rPr>
+      </w:pPr>
+      <w:r>
+        <w:rPr>
+          <w:rFonts w:eastAsia="Times New Roman" w:cstheme="minorHAnsi"/>
+          <w:color w:val="000000" w:themeColor="text1"/>
+          <w:lang w:eastAsia="de-DE"/>
+        </w:rPr>
+        <w:t>  - List der Schüler</w:t>
+      </w:r>
+    </w:p>
+    <w:p>
+      <w:pPr>
+        <w:spacing w:after="0"/>
+        <w:rPr>
+          <w:rFonts w:eastAsia="Times New Roman" w:cstheme="minorHAnsi"/>
+          <w:color w:val="000000" w:themeColor="text1"/>
+          <w:lang w:eastAsia="de-DE"/>
+        </w:rPr>
+      </w:pPr>
+      <w:r>
+        <w:rPr>
+          <w:rFonts w:eastAsia="Times New Roman" w:cstheme="minorHAnsi"/>
+          <w:color w:val="000000" w:themeColor="text1"/>
+          <w:lang w:eastAsia="de-DE"/>
+        </w:rPr>
+        <w:t>- Generierung der Zugangsdaten als PDF nach Klasse (Benutzername und Passwort)</w:t>
+      </w:r>
+    </w:p>
+    <w:p>
+      <w:pPr>
+        <w:spacing w:after="0"/>
+        <w:rPr>
+          <w:rFonts w:eastAsia="Times New Roman" w:cstheme="minorHAnsi"/>
+          <w:color w:val="000000" w:themeColor="text1"/>
+          <w:lang w:eastAsia="de-DE"/>
+        </w:rPr>
+      </w:pPr>
+    </w:p>
+    <w:p>
+      <w:pPr>
+        <w:spacing w:after="0"/>
         <w:ind w:left="360"/>
         <w:rPr>
           <w:rFonts w:eastAsia="Times New Roman" w:cstheme="minorHAnsi"/>
@@ -932,35 +1051,7 @@
         <w:rPr>
           <w:lang w:eastAsia="de-DE"/>
         </w:rPr>
-        <w:t xml:space="preserve">Die Scanner können sich mit dem eigenen Namen einloggen und die Schüler einscannen. Die Daten werden eingelesen vom Barcode, der die </w:t>
-      </w:r>
-      <w:proofErr w:type="spellStart"/>
-      <w:r>
-        <w:rPr>
-          <w:lang w:eastAsia="de-DE"/>
-        </w:rPr>
-        <w:t>id</w:t>
-      </w:r>
-      <w:proofErr w:type="spellEnd"/>
-      <w:r>
-        <w:rPr>
-          <w:lang w:eastAsia="de-DE"/>
-        </w:rPr>
-        <w:t xml:space="preserve"> des Schülers enthält. Die Daten werden in einer Datenbank gespeichert mit dem Zeitstempel des Scans, </w:t>
-      </w:r>
-      <w:proofErr w:type="spellStart"/>
-      <w:r>
-        <w:rPr>
-          <w:lang w:eastAsia="de-DE"/>
-        </w:rPr>
-        <w:t>id</w:t>
-      </w:r>
-      <w:proofErr w:type="spellEnd"/>
-      <w:r>
-        <w:rPr>
-          <w:lang w:eastAsia="de-DE"/>
-        </w:rPr>
-        <w:t xml:space="preserve"> und Rundenzahl der Schüler.</w:t>
+        <w:t>Die Scanner können sich mit dem eigenen Namen einloggen und die Schüler einscannen. Die Daten werden eingelesen vom Barcode, der die id des Schülers enthält. Die Daten werden in einer Datenbank gespeichert mit dem Zeitstempel des Scans, id und Rundenzahl der Schüler.</w:t>
       </w:r>
     </w:p>
     <w:p>
@@ -1018,25 +1109,7 @@
           <w:color w:val="000000" w:themeColor="text1"/>
           <w:lang w:eastAsia="de-DE"/>
         </w:rPr>
-        <w:t xml:space="preserve">- Liste der zuletzt </w:t>
-      </w:r>
-      <w:proofErr w:type="spellStart"/>
-      <w:r>
-        <w:rPr>
-          <w:rFonts w:eastAsia="Times New Roman" w:cstheme="minorHAnsi"/>
-          <w:color w:val="000000" w:themeColor="text1"/>
-          <w:lang w:eastAsia="de-DE"/>
-        </w:rPr>
-        <w:t>gescannen</w:t>
-      </w:r>
-      <w:proofErr w:type="spellEnd"/>
-      <w:r>
-        <w:rPr>
-          <w:rFonts w:eastAsia="Times New Roman" w:cstheme="minorHAnsi"/>
-          <w:color w:val="000000" w:themeColor="text1"/>
-          <w:lang w:eastAsia="de-DE"/>
-        </w:rPr>
-        <w:t xml:space="preserve"> Läufer</w:t>
+        <w:t>- Liste der zuletzt gescannen Läufer</w:t>
       </w:r>
     </w:p>
     <w:p>
@@ -1055,16 +1128,7 @@
           <w:color w:val="000000" w:themeColor="text1"/>
           <w:lang w:eastAsia="de-DE"/>
         </w:rPr>
-        <w:t xml:space="preserve">- Feld zur Bestätigung des Scannens </w:t>
-      </w:r>
-      <w:proofErr w:type="gramStart"/>
-      <w:r>
-        <w:rPr>
-          <w:rFonts w:eastAsia="Times New Roman" w:cstheme="minorHAnsi"/>
-          <w:color w:val="000000" w:themeColor="text1"/>
-          <w:lang w:eastAsia="de-DE"/>
-        </w:rPr>
-        <w:t>mit N</w:t>
+        <w:t>- Feld zur Bestätigung des Scannens mit N</w:t>
       </w:r>
       <w:r>
         <w:rPr>
@@ -1080,34 +1144,7 @@
           <w:color w:val="000000" w:themeColor="text1"/>
           <w:lang w:eastAsia="de-DE"/>
         </w:rPr>
-        <w:t>me</w:t>
-      </w:r>
-      <w:proofErr w:type="gramEnd"/>
-      <w:r>
-        <w:rPr>
-          <w:rFonts w:eastAsia="Times New Roman" w:cstheme="minorHAnsi"/>
-          <w:color w:val="000000" w:themeColor="text1"/>
-          <w:lang w:eastAsia="de-DE"/>
-        </w:rPr>
-        <w:t xml:space="preserve"> und </w:t>
-      </w:r>
-      <w:proofErr w:type="spellStart"/>
-      <w:r>
-        <w:rPr>
-          <w:rFonts w:eastAsia="Times New Roman" w:cstheme="minorHAnsi"/>
-          <w:color w:val="000000" w:themeColor="text1"/>
-          <w:lang w:eastAsia="de-DE"/>
-        </w:rPr>
-        <w:t>Id</w:t>
-      </w:r>
-      <w:proofErr w:type="spellEnd"/>
-      <w:r>
-        <w:rPr>
-          <w:rFonts w:eastAsia="Times New Roman" w:cstheme="minorHAnsi"/>
-          <w:color w:val="000000" w:themeColor="text1"/>
-          <w:lang w:eastAsia="de-DE"/>
-        </w:rPr>
-        <w:t xml:space="preserve"> des Läufers</w:t>
+        <w:t>me und Id des Läufers</w:t>
       </w:r>
     </w:p>
     <w:p>
@@ -1146,6 +1183,36 @@
           <w:lang w:eastAsia="de-DE"/>
         </w:rPr>
         <w:t>- Wird in einer Lokalen Datenbank gespeichert -&gt; Wo wird es gespeichert? lokal? zentral lokal?</w:t>
+      </w:r>
+    </w:p>
+    <w:p>
+      <w:pPr>
+        <w:spacing w:after="0"/>
+        <w:ind w:left="360"/>
+        <w:rPr>
+          <w:rFonts w:eastAsia="Times New Roman" w:cstheme="minorHAnsi"/>
+          <w:color w:val="000000" w:themeColor="text1"/>
+          <w:lang w:eastAsia="de-DE"/>
+        </w:rPr>
+      </w:pPr>
+    </w:p>
+    <w:p>
+      <w:pPr>
+        <w:spacing w:after="0"/>
+        <w:ind w:left="360"/>
+        <w:rPr>
+          <w:rFonts w:eastAsia="Times New Roman" w:cstheme="minorHAnsi"/>
+          <w:color w:val="000000" w:themeColor="text1"/>
+          <w:lang w:eastAsia="de-DE"/>
+        </w:rPr>
+      </w:pPr>
+      <w:r>
+        <w:rPr>
+          <w:rFonts w:eastAsia="Times New Roman" w:cstheme="minorHAnsi"/>
+          <w:color w:val="000000" w:themeColor="text1"/>
+          <w:lang w:eastAsia="de-DE"/>
+        </w:rPr>
+        <w:t>2</w:t>
       </w:r>
     </w:p>
     <w:p>
@@ -1177,220 +1244,6 @@
           <w:color w:val="000000" w:themeColor="text1"/>
           <w:lang w:eastAsia="de-DE"/>
         </w:rPr>
-        <w:t>1. Verwaltung</w:t>
-      </w:r>
-    </w:p>
-    <w:p>
-      <w:pPr>
-        <w:spacing w:after="0"/>
-        <w:rPr>
-          <w:rFonts w:eastAsia="Times New Roman" w:cstheme="minorHAnsi"/>
-          <w:color w:val="000000" w:themeColor="text1"/>
-          <w:lang w:eastAsia="de-DE"/>
-        </w:rPr>
-      </w:pPr>
-      <w:r>
-        <w:rPr>
-          <w:rFonts w:eastAsia="Times New Roman" w:cstheme="minorHAnsi"/>
-          <w:color w:val="000000" w:themeColor="text1"/>
-          <w:lang w:eastAsia="de-DE"/>
-        </w:rPr>
-        <w:t xml:space="preserve">- Schüler, Klassen, Schulen, Rundenarten in </w:t>
-      </w:r>
-      <w:proofErr w:type="spellStart"/>
-      <w:r>
-        <w:rPr>
-          <w:rFonts w:eastAsia="Times New Roman" w:cstheme="minorHAnsi"/>
-          <w:color w:val="000000" w:themeColor="text1"/>
-          <w:lang w:eastAsia="de-DE"/>
-        </w:rPr>
-        <w:t>tabelle</w:t>
-      </w:r>
-      <w:proofErr w:type="spellEnd"/>
-      <w:r>
-        <w:rPr>
-          <w:rFonts w:eastAsia="Times New Roman" w:cstheme="minorHAnsi"/>
-          <w:color w:val="000000" w:themeColor="text1"/>
-          <w:lang w:eastAsia="de-DE"/>
-        </w:rPr>
-        <w:t xml:space="preserve"> eintragen oder als </w:t>
-      </w:r>
-      <w:proofErr w:type="spellStart"/>
-      <w:r>
-        <w:rPr>
-          <w:rFonts w:eastAsia="Times New Roman" w:cstheme="minorHAnsi"/>
-          <w:color w:val="000000" w:themeColor="text1"/>
-          <w:lang w:eastAsia="de-DE"/>
-        </w:rPr>
-        <w:t>csv</w:t>
-      </w:r>
-      <w:proofErr w:type="spellEnd"/>
-      <w:r>
-        <w:rPr>
-          <w:rFonts w:eastAsia="Times New Roman" w:cstheme="minorHAnsi"/>
-          <w:color w:val="000000" w:themeColor="text1"/>
-          <w:lang w:eastAsia="de-DE"/>
-        </w:rPr>
-        <w:t xml:space="preserve"> </w:t>
-      </w:r>
-      <w:proofErr w:type="spellStart"/>
-      <w:r>
-        <w:rPr>
-          <w:rFonts w:eastAsia="Times New Roman" w:cstheme="minorHAnsi"/>
-          <w:color w:val="000000" w:themeColor="text1"/>
-          <w:lang w:eastAsia="de-DE"/>
-        </w:rPr>
-        <w:t>import</w:t>
-      </w:r>
-      <w:proofErr w:type="spellEnd"/>
-    </w:p>
-    <w:p>
-      <w:pPr>
-        <w:spacing w:after="0"/>
-        <w:rPr>
-          <w:rFonts w:eastAsia="Times New Roman" w:cstheme="minorHAnsi"/>
-          <w:color w:val="000000" w:themeColor="text1"/>
-          <w:lang w:eastAsia="de-DE"/>
-        </w:rPr>
-      </w:pPr>
-      <w:r>
-        <w:rPr>
-          <w:rFonts w:eastAsia="Times New Roman" w:cstheme="minorHAnsi"/>
-          <w:color w:val="000000" w:themeColor="text1"/>
-          <w:lang w:eastAsia="de-DE"/>
-        </w:rPr>
-        <w:t>- Ausdruck der Schüler nach Klasse (PDF)</w:t>
-      </w:r>
-    </w:p>
-    <w:p>
-      <w:pPr>
-        <w:spacing w:after="0"/>
-        <w:rPr>
-          <w:rFonts w:eastAsia="Times New Roman" w:cstheme="minorHAnsi"/>
-          <w:color w:val="000000" w:themeColor="text1"/>
-          <w:lang w:eastAsia="de-DE"/>
-        </w:rPr>
-      </w:pPr>
-      <w:r>
-        <w:rPr>
-          <w:rFonts w:eastAsia="Times New Roman" w:cstheme="minorHAnsi"/>
-          <w:color w:val="000000" w:themeColor="text1"/>
-          <w:lang w:eastAsia="de-DE"/>
-        </w:rPr>
-        <w:t>  - Angaben auf Blatt:</w:t>
-      </w:r>
-    </w:p>
-    <w:p>
-      <w:pPr>
-        <w:spacing w:after="0"/>
-        <w:rPr>
-          <w:rFonts w:eastAsia="Times New Roman" w:cstheme="minorHAnsi"/>
-          <w:color w:val="000000" w:themeColor="text1"/>
-          <w:lang w:eastAsia="de-DE"/>
-        </w:rPr>
-      </w:pPr>
-      <w:r>
-        <w:rPr>
-          <w:rFonts w:eastAsia="Times New Roman" w:cstheme="minorHAnsi"/>
-          <w:color w:val="000000" w:themeColor="text1"/>
-          <w:lang w:eastAsia="de-DE"/>
-        </w:rPr>
-        <w:t>  - Schule- und Klassenname</w:t>
-      </w:r>
-    </w:p>
-    <w:p>
-      <w:pPr>
-        <w:spacing w:after="0"/>
-        <w:rPr>
-          <w:rFonts w:eastAsia="Times New Roman" w:cstheme="minorHAnsi"/>
-          <w:color w:val="000000" w:themeColor="text1"/>
-          <w:lang w:eastAsia="de-DE"/>
-        </w:rPr>
-      </w:pPr>
-      <w:r>
-        <w:rPr>
-          <w:rFonts w:eastAsia="Times New Roman" w:cstheme="minorHAnsi"/>
-          <w:color w:val="000000" w:themeColor="text1"/>
-          <w:lang w:eastAsia="de-DE"/>
-        </w:rPr>
-        <w:t>  - Druckdatum</w:t>
-      </w:r>
-    </w:p>
-    <w:p>
-      <w:pPr>
-        <w:spacing w:after="0"/>
-        <w:rPr>
-          <w:rFonts w:eastAsia="Times New Roman" w:cstheme="minorHAnsi"/>
-          <w:color w:val="000000" w:themeColor="text1"/>
-          <w:lang w:eastAsia="de-DE"/>
-        </w:rPr>
-      </w:pPr>
-      <w:r>
-        <w:rPr>
-          <w:rFonts w:eastAsia="Times New Roman" w:cstheme="minorHAnsi"/>
-          <w:color w:val="000000" w:themeColor="text1"/>
-          <w:lang w:eastAsia="de-DE"/>
-        </w:rPr>
-        <w:t>  - List der Schüler</w:t>
-      </w:r>
-    </w:p>
-    <w:p>
-      <w:pPr>
-        <w:spacing w:after="0"/>
-        <w:rPr>
-          <w:rFonts w:eastAsia="Times New Roman" w:cstheme="minorHAnsi"/>
-          <w:color w:val="000000" w:themeColor="text1"/>
-          <w:lang w:eastAsia="de-DE"/>
-        </w:rPr>
-      </w:pPr>
-      <w:r>
-        <w:rPr>
-          <w:rFonts w:eastAsia="Times New Roman" w:cstheme="minorHAnsi"/>
-          <w:color w:val="000000" w:themeColor="text1"/>
-          <w:lang w:eastAsia="de-DE"/>
-        </w:rPr>
-        <w:t>- Generierung der Zugangsdaten als PDF nach Klasse (Benutzername und Passwort)</w:t>
-      </w:r>
-    </w:p>
-    <w:p>
-      <w:pPr>
-        <w:spacing w:after="0"/>
-        <w:rPr>
-          <w:rFonts w:eastAsia="Times New Roman" w:cstheme="minorHAnsi"/>
-          <w:color w:val="000000" w:themeColor="text1"/>
-          <w:lang w:eastAsia="de-DE"/>
-        </w:rPr>
-      </w:pPr>
-    </w:p>
-    <w:p>
-      <w:pPr>
-        <w:spacing w:after="0"/>
-        <w:rPr>
-          <w:rFonts w:eastAsia="Times New Roman" w:cstheme="minorHAnsi"/>
-          <w:color w:val="000000" w:themeColor="text1"/>
-          <w:lang w:eastAsia="de-DE"/>
-        </w:rPr>
-      </w:pPr>
-    </w:p>
-    <w:p>
-      <w:pPr>
-        <w:spacing w:after="0"/>
-        <w:rPr>
-          <w:rFonts w:eastAsia="Times New Roman" w:cstheme="minorHAnsi"/>
-          <w:b/>
-          <w:bCs/>
-          <w:color w:val="000000" w:themeColor="text1"/>
-          <w:lang w:eastAsia="de-DE"/>
-        </w:rPr>
-      </w:pPr>
-      <w:r>
-        <w:rPr>
-          <w:rFonts w:eastAsia="Times New Roman" w:cstheme="minorHAnsi"/>
-          <w:b/>
-          <w:bCs/>
-          <w:color w:val="000000" w:themeColor="text1"/>
-          <w:lang w:eastAsia="de-DE"/>
-        </w:rPr>
         <w:t>3. Bewertung</w:t>
       </w:r>
     </w:p>
@@ -1563,42 +1416,25 @@
           <w:color w:val="000000" w:themeColor="text1"/>
           <w:lang w:eastAsia="de-DE"/>
         </w:rPr>
-        <w:t xml:space="preserve">   - Name, </w:t>
-      </w:r>
-      <w:proofErr w:type="spellStart"/>
-      <w:r>
-        <w:rPr>
-          <w:rFonts w:eastAsia="Times New Roman" w:cstheme="minorHAnsi"/>
-          <w:color w:val="000000" w:themeColor="text1"/>
-          <w:lang w:eastAsia="de-DE"/>
-        </w:rPr>
-        <w:t>id</w:t>
-      </w:r>
-      <w:proofErr w:type="spellEnd"/>
-      <w:r>
-        <w:rPr>
-          <w:rFonts w:eastAsia="Times New Roman" w:cstheme="minorHAnsi"/>
-          <w:color w:val="000000" w:themeColor="text1"/>
-          <w:lang w:eastAsia="de-DE"/>
-        </w:rPr>
-        <w:t xml:space="preserve"> schule, klasse</w:t>
-      </w:r>
-    </w:p>
-    <w:p>
-      <w:pPr>
-        <w:spacing w:after="0"/>
-        <w:rPr>
-          <w:rFonts w:eastAsia="Times New Roman" w:cstheme="minorHAnsi"/>
-          <w:color w:val="000000" w:themeColor="text1"/>
-          <w:lang w:eastAsia="de-DE"/>
-        </w:rPr>
-      </w:pPr>
-      <w:r>
-        <w:rPr>
-          <w:rFonts w:eastAsia="Times New Roman" w:cstheme="minorHAnsi"/>
-          <w:color w:val="000000" w:themeColor="text1"/>
-          <w:lang w:eastAsia="de-DE"/>
-        </w:rPr>
+        <w:t>   - Name, id schule, klasse</w:t>
+      </w:r>
+    </w:p>
+    <w:p>
+      <w:pPr>
+        <w:spacing w:after="0"/>
+        <w:rPr>
+          <w:rFonts w:eastAsia="Times New Roman" w:cstheme="minorHAnsi"/>
+          <w:color w:val="000000" w:themeColor="text1"/>
+          <w:lang w:eastAsia="de-DE"/>
+        </w:rPr>
+      </w:pPr>
+      <w:r>
+        <w:rPr>
+          <w:rFonts w:eastAsia="Times New Roman" w:cstheme="minorHAnsi"/>
+          <w:color w:val="000000" w:themeColor="text1"/>
+          <w:lang w:eastAsia="de-DE"/>
+        </w:rPr>
+        <w:lastRenderedPageBreak/>
         <w:t>   - Tabelle der Runden mit Zeiten</w:t>
       </w:r>
     </w:p>
@@ -1617,7 +1453,6 @@
           <w:color w:val="000000" w:themeColor="text1"/>
           <w:lang w:eastAsia="de-DE"/>
         </w:rPr>
-        <w:lastRenderedPageBreak/>
         <w:t>Nach der Bewertung werden die Daten in einer Datenbank auf Server gespeichert</w:t>
       </w:r>
     </w:p>
@@ -1825,7 +1660,6 @@
           <w:lang w:val="en-US" w:eastAsia="de-DE"/>
         </w:rPr>
       </w:pPr>
-      <w:proofErr w:type="spellStart"/>
       <w:r>
         <w:rPr>
           <w:rFonts w:eastAsia="Times New Roman" w:cstheme="minorHAnsi"/>
@@ -1837,7 +1671,6 @@
         <w:lastRenderedPageBreak/>
         <w:t>Datenbank</w:t>
       </w:r>
-      <w:proofErr w:type="spellEnd"/>
     </w:p>
     <w:p>
       <w:pPr>
@@ -1908,18 +1741,8 @@
           <w:color w:val="000000" w:themeColor="text1"/>
           <w:lang w:val="en-US" w:eastAsia="de-DE"/>
         </w:rPr>
-        <w:t xml:space="preserve">- int </w:t>
-      </w:r>
-      <w:proofErr w:type="spellStart"/>
-      <w:r>
-        <w:rPr>
-          <w:rFonts w:eastAsia="Times New Roman" w:cstheme="minorHAnsi"/>
-          <w:color w:val="000000" w:themeColor="text1"/>
-          <w:lang w:val="en-US" w:eastAsia="de-DE"/>
-        </w:rPr>
-        <w:t>class_id</w:t>
-      </w:r>
-      <w:proofErr w:type="spellEnd"/>
+        <w:t>- int class_id</w:t>
+      </w:r>
     </w:p>
     <w:p>
       <w:pPr>
@@ -2000,67 +1823,46 @@
           <w:color w:val="000000" w:themeColor="text1"/>
           <w:lang w:val="en-US" w:eastAsia="de-DE"/>
         </w:rPr>
-        <w:t xml:space="preserve">- int </w:t>
-      </w:r>
-      <w:proofErr w:type="spellStart"/>
-      <w:r>
-        <w:rPr>
-          <w:rFonts w:eastAsia="Times New Roman" w:cstheme="minorHAnsi"/>
-          <w:color w:val="000000" w:themeColor="text1"/>
-          <w:lang w:val="en-US" w:eastAsia="de-DE"/>
-        </w:rPr>
-        <w:t>roundType_id</w:t>
-      </w:r>
-      <w:proofErr w:type="spellEnd"/>
-    </w:p>
-    <w:p>
-      <w:pPr>
-        <w:spacing w:after="0"/>
-        <w:rPr>
-          <w:rFonts w:eastAsia="Times New Roman" w:cstheme="minorHAnsi"/>
-          <w:color w:val="000000" w:themeColor="text1"/>
-          <w:lang w:val="en-US" w:eastAsia="de-DE"/>
-        </w:rPr>
-      </w:pPr>
-      <w:r>
-        <w:rPr>
-          <w:rFonts w:eastAsia="Times New Roman" w:cstheme="minorHAnsi"/>
-          <w:color w:val="000000" w:themeColor="text1"/>
-          <w:lang w:val="en-US" w:eastAsia="de-DE"/>
-        </w:rPr>
-        <w:t xml:space="preserve">- id </w:t>
-      </w:r>
-      <w:proofErr w:type="spellStart"/>
-      <w:r>
-        <w:rPr>
-          <w:rFonts w:eastAsia="Times New Roman" w:cstheme="minorHAnsi"/>
-          <w:color w:val="000000" w:themeColor="text1"/>
-          <w:lang w:val="en-US" w:eastAsia="de-DE"/>
-        </w:rPr>
-        <w:t>school_id</w:t>
-      </w:r>
-      <w:proofErr w:type="spellEnd"/>
-    </w:p>
-    <w:p>
-      <w:pPr>
-        <w:spacing w:after="0"/>
-        <w:rPr>
-          <w:rFonts w:eastAsia="Times New Roman" w:cstheme="minorHAnsi"/>
-          <w:color w:val="000000" w:themeColor="text1"/>
-          <w:lang w:val="en-US" w:eastAsia="de-DE"/>
-        </w:rPr>
-      </w:pPr>
-    </w:p>
-    <w:p>
-      <w:pPr>
-        <w:spacing w:after="0"/>
-        <w:rPr>
-          <w:rFonts w:eastAsia="Times New Roman" w:cstheme="minorHAnsi"/>
-          <w:color w:val="000000" w:themeColor="text1"/>
-          <w:lang w:val="en-US" w:eastAsia="de-DE"/>
-        </w:rPr>
-      </w:pPr>
-      <w:proofErr w:type="spellStart"/>
+        <w:t>- int roundType_id</w:t>
+      </w:r>
+    </w:p>
+    <w:p>
+      <w:pPr>
+        <w:spacing w:after="0"/>
+        <w:rPr>
+          <w:rFonts w:eastAsia="Times New Roman" w:cstheme="minorHAnsi"/>
+          <w:color w:val="000000" w:themeColor="text1"/>
+          <w:lang w:val="en-US" w:eastAsia="de-DE"/>
+        </w:rPr>
+      </w:pPr>
+      <w:r>
+        <w:rPr>
+          <w:rFonts w:eastAsia="Times New Roman" w:cstheme="minorHAnsi"/>
+          <w:color w:val="000000" w:themeColor="text1"/>
+          <w:lang w:val="en-US" w:eastAsia="de-DE"/>
+        </w:rPr>
+        <w:t>- id school_id</w:t>
+      </w:r>
+    </w:p>
+    <w:p>
+      <w:pPr>
+        <w:spacing w:after="0"/>
+        <w:rPr>
+          <w:rFonts w:eastAsia="Times New Roman" w:cstheme="minorHAnsi"/>
+          <w:color w:val="000000" w:themeColor="text1"/>
+          <w:lang w:val="en-US" w:eastAsia="de-DE"/>
+        </w:rPr>
+      </w:pPr>
+    </w:p>
+    <w:p>
+      <w:pPr>
+        <w:spacing w:after="0"/>
+        <w:rPr>
+          <w:rFonts w:eastAsia="Times New Roman" w:cstheme="minorHAnsi"/>
+          <w:color w:val="000000" w:themeColor="text1"/>
+          <w:lang w:val="en-US" w:eastAsia="de-DE"/>
+        </w:rPr>
+      </w:pPr>
       <w:r>
         <w:rPr>
           <w:rFonts w:eastAsia="Times New Roman" w:cstheme="minorHAnsi"/>
@@ -2069,7 +1871,6 @@
         </w:rPr>
         <w:t>RoundType</w:t>
       </w:r>
-      <w:proofErr w:type="spellEnd"/>
     </w:p>
     <w:p>
       <w:pPr>
@@ -2250,64 +2051,26 @@
           <w:color w:val="000000" w:themeColor="text1"/>
           <w:lang w:val="en-US" w:eastAsia="de-DE"/>
         </w:rPr>
-        <w:t xml:space="preserve">- int </w:t>
-      </w:r>
-      <w:proofErr w:type="spellStart"/>
-      <w:r>
-        <w:rPr>
-          <w:rFonts w:eastAsia="Times New Roman" w:cstheme="minorHAnsi"/>
-          <w:color w:val="000000" w:themeColor="text1"/>
-          <w:lang w:val="en-US" w:eastAsia="de-DE"/>
-        </w:rPr>
-        <w:t>runner_id</w:t>
-      </w:r>
-      <w:proofErr w:type="spellEnd"/>
-    </w:p>
-    <w:p>
-      <w:pPr>
-        <w:spacing w:after="0"/>
-        <w:rPr>
-          <w:rFonts w:eastAsia="Times New Roman" w:cstheme="minorHAnsi"/>
-          <w:color w:val="000000" w:themeColor="text1"/>
-          <w:lang w:eastAsia="de-DE"/>
-        </w:rPr>
-      </w:pPr>
-      <w:r>
-        <w:rPr>
-          <w:rFonts w:eastAsia="Times New Roman" w:cstheme="minorHAnsi"/>
-          <w:color w:val="000000" w:themeColor="text1"/>
-          <w:lang w:eastAsia="de-DE"/>
-        </w:rPr>
-        <w:t xml:space="preserve">- </w:t>
-      </w:r>
-      <w:proofErr w:type="spellStart"/>
-      <w:r>
-        <w:rPr>
-          <w:rFonts w:eastAsia="Times New Roman" w:cstheme="minorHAnsi"/>
-          <w:color w:val="000000" w:themeColor="text1"/>
-          <w:lang w:eastAsia="de-DE"/>
-        </w:rPr>
-        <w:t>DateTime</w:t>
-      </w:r>
-      <w:proofErr w:type="spellEnd"/>
-      <w:r>
-        <w:rPr>
-          <w:rFonts w:eastAsia="Times New Roman" w:cstheme="minorHAnsi"/>
-          <w:color w:val="000000" w:themeColor="text1"/>
-          <w:lang w:eastAsia="de-DE"/>
-        </w:rPr>
-        <w:t xml:space="preserve"> </w:t>
-      </w:r>
-      <w:proofErr w:type="spellStart"/>
-      <w:r>
-        <w:rPr>
-          <w:rFonts w:eastAsia="Times New Roman" w:cstheme="minorHAnsi"/>
-          <w:color w:val="000000" w:themeColor="text1"/>
-          <w:lang w:eastAsia="de-DE"/>
-        </w:rPr>
-        <w:t>timestamp</w:t>
-      </w:r>
-      <w:proofErr w:type="spellEnd"/>
+        <w:t>- int runner_id</w:t>
+      </w:r>
+    </w:p>
+    <w:p>
+      <w:pPr>
+        <w:spacing w:after="0"/>
+        <w:rPr>
+          <w:rFonts w:eastAsia="Times New Roman" w:cstheme="minorHAnsi"/>
+          <w:color w:val="000000" w:themeColor="text1"/>
+          <w:lang w:eastAsia="de-DE"/>
+        </w:rPr>
+      </w:pPr>
+      <w:r>
+        <w:rPr>
+          <w:rFonts w:eastAsia="Times New Roman" w:cstheme="minorHAnsi"/>
+          <w:color w:val="000000" w:themeColor="text1"/>
+          <w:lang w:eastAsia="de-DE"/>
+        </w:rPr>
+        <w:t>- DateTime timestamp</w:t>
+      </w:r>
     </w:p>
     <w:sectPr>
       <w:pgSz w:w="11906" w:h="16838"/>

</xml_diff>

<commit_message>
Zeitplan erweitert (nicht fertig)
</commit_message>
<xml_diff>
--- a/Planung/ProjektPlan.docx
+++ b/Planung/ProjektPlan.docx
@@ -9,14 +9,9 @@
       </w:pPr>
       <w:bookmarkStart w:id="0" w:name="_Toc171583603"/>
       <w:r>
-        <w:t xml:space="preserve">Projekt </w:t>
-      </w:r>
-      <w:proofErr w:type="spellStart"/>
-      <w:r>
-        <w:t>RunTrack</w:t>
+        <w:t>Projekt RunTrack</w:t>
       </w:r>
       <w:bookmarkEnd w:id="0"/>
-      <w:proofErr w:type="spellEnd"/>
     </w:p>
     <w:p>
       <w:pPr>
@@ -63,23 +58,7 @@
           </w:tcPr>
           <w:p>
             <w:r>
-              <w:t xml:space="preserve">Paul Fischer, Giada </w:t>
-            </w:r>
-            <w:proofErr w:type="spellStart"/>
-            <w:r>
-              <w:t>D’Aleo</w:t>
-            </w:r>
-            <w:proofErr w:type="spellEnd"/>
-            <w:r>
-              <w:t xml:space="preserve">, Sascha </w:t>
-            </w:r>
-            <w:proofErr w:type="spellStart"/>
-            <w:r>
-              <w:t>Dierl</w:t>
-            </w:r>
-            <w:proofErr w:type="spellEnd"/>
-            <w:r>
-              <w:t>, Niko Neumeier, Simon Glisnik</w:t>
+              <w:t>Paul Fischer, Giada D’Aleo, Sascha Dierl, Niko Neumeier, Simon Glisnik</w:t>
             </w:r>
           </w:p>
         </w:tc>
@@ -270,13 +249,8 @@
           </w:tcPr>
           <w:p>
             <w:r>
-              <w:t xml:space="preserve">Sascha </w:t>
-            </w:r>
-            <w:proofErr w:type="spellStart"/>
-            <w:r>
-              <w:t>Dierl</w:t>
-            </w:r>
-            <w:proofErr w:type="spellEnd"/>
+              <w:t>Sascha Dierl</w:t>
+            </w:r>
           </w:p>
         </w:tc>
         <w:tc>
@@ -341,13 +315,8 @@
           </w:tcPr>
           <w:p>
             <w:r>
-              <w:t xml:space="preserve">Giada </w:t>
-            </w:r>
-            <w:proofErr w:type="spellStart"/>
-            <w:r>
-              <w:t>D‘Aleo</w:t>
-            </w:r>
-            <w:proofErr w:type="spellEnd"/>
+              <w:t>Paul Fischer</w:t>
+            </w:r>
           </w:p>
         </w:tc>
         <w:tc>
@@ -356,18 +325,33 @@
           </w:tcPr>
           <w:p>
             <w:r>
-              <w:t>Erstellung der Website</w:t>
+              <w:t>MainWindow</w:t>
+            </w:r>
+            <w:r>
+              <w:t xml:space="preserve"> (Design +</w:t>
+            </w:r>
+            <w:r>
+              <w:t xml:space="preserve"> </w:t>
+            </w:r>
+            <w:r>
+              <w:t>Logi</w:t>
+            </w:r>
+            <w:r>
+              <w:t>k</w:t>
+            </w:r>
+            <w:r>
+              <w:t>)</w:t>
             </w:r>
           </w:p>
         </w:tc>
         <w:tc>
           <w:tcPr>
             <w:tcW w:w="2772" w:type="dxa"/>
-            <w:shd w:val="clear" w:color="auto" w:fill="FFFF00"/>
+            <w:shd w:val="clear" w:color="auto" w:fill="00FF00"/>
           </w:tcPr>
           <w:p>
             <w:r>
-              <w:t>in Bearbeitung</w:t>
+              <w:t>Erledigt</w:t>
             </w:r>
           </w:p>
         </w:tc>
@@ -379,7 +363,7 @@
           </w:tcPr>
           <w:p>
             <w:r>
-              <w:t>Niko Neumeier</w:t>
+              <w:t>Paul Fischer</w:t>
             </w:r>
           </w:p>
         </w:tc>
@@ -389,18 +373,143 @@
           </w:tcPr>
           <w:p>
             <w:r>
-              <w:t>-</w:t>
+              <w:t>Einstellungen</w:t>
+            </w:r>
+            <w:r>
+              <w:t xml:space="preserve"> (Design)</w:t>
             </w:r>
           </w:p>
         </w:tc>
         <w:tc>
           <w:tcPr>
             <w:tcW w:w="2772" w:type="dxa"/>
-            <w:shd w:val="clear" w:color="auto" w:fill="FF0000"/>
+            <w:shd w:val="clear" w:color="auto" w:fill="FFFF00"/>
           </w:tcPr>
           <w:p>
             <w:r>
-              <w:t>-</w:t>
+              <w:t xml:space="preserve">In </w:t>
+            </w:r>
+            <w:r>
+              <w:t>Bearbeitung</w:t>
+            </w:r>
+            <w:r>
+              <w:t xml:space="preserve"> (Pommes)</w:t>
+            </w:r>
+          </w:p>
+        </w:tc>
+      </w:tr>
+      <w:tr>
+        <w:tc>
+          <w:tcPr>
+            <w:tcW w:w="2406" w:type="dxa"/>
+          </w:tcPr>
+          <w:p/>
+        </w:tc>
+        <w:tc>
+          <w:tcPr>
+            <w:tcW w:w="3176" w:type="dxa"/>
+          </w:tcPr>
+          <w:p/>
+        </w:tc>
+        <w:tc>
+          <w:tcPr>
+            <w:tcW w:w="2772" w:type="dxa"/>
+            <w:shd w:val="clear" w:color="auto" w:fill="FFFF00"/>
+          </w:tcPr>
+          <w:p/>
+        </w:tc>
+      </w:tr>
+      <w:tr>
+        <w:tc>
+          <w:tcPr>
+            <w:tcW w:w="2406" w:type="dxa"/>
+          </w:tcPr>
+          <w:p>
+            <w:r>
+              <w:t>Giada D‘Aleo</w:t>
+            </w:r>
+          </w:p>
+        </w:tc>
+        <w:tc>
+          <w:tcPr>
+            <w:tcW w:w="3176" w:type="dxa"/>
+          </w:tcPr>
+          <w:p>
+            <w:r>
+              <w:t>Erstellung der Website</w:t>
+            </w:r>
+          </w:p>
+        </w:tc>
+        <w:tc>
+          <w:tcPr>
+            <w:tcW w:w="2772" w:type="dxa"/>
+            <w:shd w:val="clear" w:color="auto" w:fill="FFFF00"/>
+          </w:tcPr>
+          <w:p>
+            <w:r>
+              <w:t>in Bearbeitung</w:t>
+            </w:r>
+          </w:p>
+        </w:tc>
+      </w:tr>
+      <w:tr>
+        <w:tc>
+          <w:tcPr>
+            <w:tcW w:w="2406" w:type="dxa"/>
+          </w:tcPr>
+          <w:p/>
+        </w:tc>
+        <w:tc>
+          <w:tcPr>
+            <w:tcW w:w="3176" w:type="dxa"/>
+          </w:tcPr>
+          <w:p>
+            <w:r>
+              <w:t>Login</w:t>
+            </w:r>
+          </w:p>
+        </w:tc>
+        <w:tc>
+          <w:tcPr>
+            <w:tcW w:w="2772" w:type="dxa"/>
+            <w:shd w:val="clear" w:color="auto" w:fill="00FF00"/>
+          </w:tcPr>
+          <w:p>
+            <w:r>
+              <w:t>Erledigt</w:t>
+            </w:r>
+          </w:p>
+        </w:tc>
+      </w:tr>
+      <w:tr>
+        <w:tc>
+          <w:tcPr>
+            <w:tcW w:w="2406" w:type="dxa"/>
+          </w:tcPr>
+          <w:p>
+            <w:r>
+              <w:t>Niko Neumeier</w:t>
+            </w:r>
+          </w:p>
+        </w:tc>
+        <w:tc>
+          <w:tcPr>
+            <w:tcW w:w="3176" w:type="dxa"/>
+          </w:tcPr>
+          <w:p>
+            <w:r>
+              <w:t>Bugfixing</w:t>
+            </w:r>
+          </w:p>
+        </w:tc>
+        <w:tc>
+          <w:tcPr>
+            <w:tcW w:w="2772" w:type="dxa"/>
+            <w:shd w:val="clear" w:color="auto" w:fill="FFFF00"/>
+          </w:tcPr>
+          <w:p>
+            <w:r>
+              <w:t>In Bearbeitung</w:t>
             </w:r>
           </w:p>
         </w:tc>
@@ -1982,15 +2091,10 @@
         <w:t>Lastenheft Projekt</w:t>
       </w:r>
       <w:r>
-        <w:t xml:space="preserve"> </w:t>
-      </w:r>
-      <w:proofErr w:type="spellStart"/>
-      <w:r>
-        <w:t>RunTrack</w:t>
+        <w:t xml:space="preserve"> RunTrack</w:t>
       </w:r>
       <w:bookmarkEnd w:id="3"/>
       <w:bookmarkEnd w:id="4"/>
-      <w:proofErr w:type="spellEnd"/>
       <w:r>
         <w:t xml:space="preserve"> </w:t>
       </w:r>
@@ -2666,15 +2770,10 @@
         <w:t>Pflichtenheft</w:t>
       </w:r>
       <w:r>
-        <w:t xml:space="preserve"> Projekt </w:t>
-      </w:r>
-      <w:proofErr w:type="spellStart"/>
-      <w:r>
-        <w:t>RunTrack</w:t>
+        <w:t xml:space="preserve"> Projekt RunTrack</w:t>
       </w:r>
       <w:bookmarkEnd w:id="21"/>
       <w:bookmarkEnd w:id="22"/>
-      <w:proofErr w:type="spellEnd"/>
     </w:p>
     <w:p>
       <w:pPr>
@@ -3548,25 +3647,7 @@
           <w:color w:val="A6A6A6" w:themeColor="background1" w:themeShade="A6"/>
           <w:lang w:eastAsia="de-DE"/>
         </w:rPr>
-        <w:t xml:space="preserve">- Name, </w:t>
-      </w:r>
-      <w:proofErr w:type="spellStart"/>
-      <w:r>
-        <w:rPr>
-          <w:rFonts w:eastAsia="Times New Roman"/>
-          <w:color w:val="A6A6A6" w:themeColor="background1" w:themeShade="A6"/>
-          <w:lang w:eastAsia="de-DE"/>
-        </w:rPr>
-        <w:t>Id</w:t>
-      </w:r>
-      <w:proofErr w:type="spellEnd"/>
-      <w:r>
-        <w:rPr>
-          <w:rFonts w:eastAsia="Times New Roman"/>
-          <w:color w:val="A6A6A6" w:themeColor="background1" w:themeShade="A6"/>
-          <w:lang w:eastAsia="de-DE"/>
-        </w:rPr>
-        <w:t xml:space="preserve">, Schule, klasse </w:t>
+        <w:t xml:space="preserve">- Name, Id, Schule, klasse </w:t>
       </w:r>
     </w:p>
     <w:p>
@@ -3586,25 +3667,7 @@
           <w:color w:val="A6A6A6" w:themeColor="background1" w:themeShade="A6"/>
           <w:lang w:eastAsia="de-DE"/>
         </w:rPr>
-        <w:t xml:space="preserve">- Schnellste/Langsamste Runde, </w:t>
-      </w:r>
-      <w:proofErr w:type="spellStart"/>
-      <w:r>
-        <w:rPr>
-          <w:rFonts w:eastAsia="Times New Roman"/>
-          <w:color w:val="A6A6A6" w:themeColor="background1" w:themeShade="A6"/>
-          <w:lang w:eastAsia="de-DE"/>
-        </w:rPr>
-        <w:t>durschnittliche</w:t>
-      </w:r>
-      <w:proofErr w:type="spellEnd"/>
-      <w:r>
-        <w:rPr>
-          <w:rFonts w:eastAsia="Times New Roman"/>
-          <w:color w:val="A6A6A6" w:themeColor="background1" w:themeShade="A6"/>
-          <w:lang w:eastAsia="de-DE"/>
-        </w:rPr>
-        <w:t xml:space="preserve"> Rundenzeit   </w:t>
+        <w:t xml:space="preserve">- Schnellste/Langsamste Runde, durschnittliche Rundenzeit   </w:t>
       </w:r>
     </w:p>
     <w:p>
@@ -3624,25 +3687,7 @@
           <w:color w:val="A6A6A6" w:themeColor="background1" w:themeShade="A6"/>
           <w:lang w:eastAsia="de-DE"/>
         </w:rPr>
-        <w:t>- Tabelle der Runden mit Zeiten In der Bewertung werden die verschiedenen Datenbanken, die vom Admin importiert worden sind von den mehreren Programmen, kombiniert und in einer Liste angezeigt. Es kann nach: Insgesamt/Schule/Klasse/</w:t>
-      </w:r>
-      <w:proofErr w:type="spellStart"/>
-      <w:r>
-        <w:rPr>
-          <w:rFonts w:eastAsia="Times New Roman"/>
-          <w:color w:val="A6A6A6" w:themeColor="background1" w:themeShade="A6"/>
-          <w:lang w:eastAsia="de-DE"/>
-        </w:rPr>
-        <w:t>Jaahrgang</w:t>
-      </w:r>
-      <w:proofErr w:type="spellEnd"/>
-      <w:r>
-        <w:rPr>
-          <w:rFonts w:eastAsia="Times New Roman"/>
-          <w:color w:val="A6A6A6" w:themeColor="background1" w:themeShade="A6"/>
-          <w:lang w:eastAsia="de-DE"/>
-        </w:rPr>
-        <w:t xml:space="preserve"> Rundenanzahl/Rundenzeiten Rundenart</w:t>
+        <w:t>- Tabelle der Runden mit Zeiten In der Bewertung werden die verschiedenen Datenbanken, die vom Admin importiert worden sind von den mehreren Programmen, kombiniert und in einer Liste angezeigt. Es kann nach: Insgesamt/Schule/Klasse/Jaahrgang Rundenanzahl/Rundenzeiten Rundenart</w:t>
       </w:r>
     </w:p>
     <w:p>
@@ -3698,18 +3743,8 @@
           <w:color w:val="A6A6A6" w:themeColor="background1" w:themeShade="A6"/>
           <w:lang w:eastAsia="de-DE"/>
         </w:rPr>
-        <w:t xml:space="preserve">Startseite mit Login Button -&gt; führt zu </w:t>
-      </w:r>
-      <w:proofErr w:type="spellStart"/>
-      <w:r>
-        <w:rPr>
-          <w:rFonts w:eastAsia="Times New Roman"/>
-          <w:color w:val="A6A6A6" w:themeColor="background1" w:themeShade="A6"/>
-          <w:lang w:eastAsia="de-DE"/>
-        </w:rPr>
-        <w:t>login.php</w:t>
-      </w:r>
-      <w:proofErr w:type="spellEnd"/>
+        <w:t>Startseite mit Login Button -&gt; führt zu login.php</w:t>
+      </w:r>
     </w:p>
     <w:p>
       <w:pPr>
@@ -3734,7 +3769,6 @@
           <w:lang w:eastAsia="de-DE"/>
         </w:rPr>
       </w:pPr>
-      <w:proofErr w:type="spellStart"/>
       <w:r>
         <w:rPr>
           <w:rFonts w:eastAsia="Times New Roman"/>
@@ -3751,7 +3785,6 @@
         </w:rPr>
         <w:t>ogin.php</w:t>
       </w:r>
-      <w:proofErr w:type="spellEnd"/>
       <w:r>
         <w:rPr>
           <w:rFonts w:eastAsia="Times New Roman"/>
@@ -3879,7 +3912,6 @@
         </w:rPr>
         <w:t xml:space="preserve"> -&gt; führt zu </w:t>
       </w:r>
-      <w:proofErr w:type="spellStart"/>
       <w:r>
         <w:rPr>
           <w:rFonts w:eastAsia="Times New Roman"/>
@@ -3896,7 +3928,6 @@
         </w:rPr>
         <w:t>.php</w:t>
       </w:r>
-      <w:proofErr w:type="spellEnd"/>
     </w:p>
     <w:p>
       <w:pPr>
@@ -3921,7 +3952,6 @@
           <w:lang w:eastAsia="de-DE"/>
         </w:rPr>
       </w:pPr>
-      <w:proofErr w:type="spellStart"/>
       <w:r>
         <w:rPr>
           <w:rFonts w:eastAsia="Times New Roman"/>
@@ -3936,16 +3966,7 @@
           <w:color w:val="A6A6A6" w:themeColor="background1" w:themeShade="A6"/>
           <w:lang w:eastAsia="de-DE"/>
         </w:rPr>
-        <w:t>.php</w:t>
-      </w:r>
-      <w:proofErr w:type="spellEnd"/>
-      <w:r>
-        <w:rPr>
-          <w:rFonts w:eastAsia="Times New Roman"/>
-          <w:color w:val="A6A6A6" w:themeColor="background1" w:themeShade="A6"/>
-          <w:lang w:eastAsia="de-DE"/>
-        </w:rPr>
-        <w:t>:</w:t>
+        <w:t>.php:</w:t>
       </w:r>
     </w:p>
     <w:p>
@@ -4040,18 +4061,8 @@
           <w:color w:val="A6A6A6" w:themeColor="background1" w:themeShade="A6"/>
           <w:lang w:eastAsia="de-DE"/>
         </w:rPr>
-        <w:t xml:space="preserve">Button “Bestätigen” -&gt; führt zu </w:t>
-      </w:r>
-      <w:proofErr w:type="spellStart"/>
-      <w:r>
-        <w:rPr>
-          <w:rFonts w:eastAsia="Times New Roman"/>
-          <w:color w:val="A6A6A6" w:themeColor="background1" w:themeShade="A6"/>
-          <w:lang w:eastAsia="de-DE"/>
-        </w:rPr>
-        <w:t>ergebnisse.php</w:t>
-      </w:r>
-      <w:proofErr w:type="spellEnd"/>
+        <w:t>Button “Bestätigen” -&gt; führt zu ergebnisse.php</w:t>
+      </w:r>
     </w:p>
     <w:p>
       <w:pPr>
@@ -4076,23 +4087,13 @@
           <w:lang w:eastAsia="de-DE"/>
         </w:rPr>
       </w:pPr>
-      <w:proofErr w:type="spellStart"/>
       <w:r>
         <w:rPr>
           <w:rFonts w:eastAsia="Times New Roman"/>
           <w:color w:val="A6A6A6" w:themeColor="background1" w:themeShade="A6"/>
           <w:lang w:eastAsia="de-DE"/>
         </w:rPr>
-        <w:t>Ergebnisse.php</w:t>
-      </w:r>
-      <w:proofErr w:type="spellEnd"/>
-      <w:r>
-        <w:rPr>
-          <w:rFonts w:eastAsia="Times New Roman"/>
-          <w:color w:val="A6A6A6" w:themeColor="background1" w:themeShade="A6"/>
-          <w:lang w:eastAsia="de-DE"/>
-        </w:rPr>
-        <w:t>:</w:t>
+        <w:t>Ergebnisse.php:</w:t>
       </w:r>
     </w:p>
     <w:p>
@@ -4126,23 +4127,13 @@
           <w:lang w:eastAsia="de-DE"/>
         </w:rPr>
       </w:pPr>
-      <w:proofErr w:type="spellStart"/>
       <w:r>
         <w:rPr>
           <w:rFonts w:eastAsia="Times New Roman"/>
           <w:color w:val="A6A6A6" w:themeColor="background1" w:themeShade="A6"/>
           <w:lang w:eastAsia="de-DE"/>
         </w:rPr>
-        <w:t>Admin.php</w:t>
-      </w:r>
-      <w:proofErr w:type="spellEnd"/>
-      <w:r>
-        <w:rPr>
-          <w:rFonts w:eastAsia="Times New Roman"/>
-          <w:color w:val="A6A6A6" w:themeColor="background1" w:themeShade="A6"/>
-          <w:lang w:eastAsia="de-DE"/>
-        </w:rPr>
-        <w:t>:</w:t>
+        <w:t>Admin.php:</w:t>
       </w:r>
       <w:r>
         <w:br/>
@@ -4234,25 +4225,7 @@
           <w:color w:val="000000" w:themeColor="text1"/>
           <w:lang w:eastAsia="de-DE"/>
         </w:rPr>
-        <w:t xml:space="preserve"> (</w:t>
-      </w:r>
-      <w:proofErr w:type="spellStart"/>
-      <w:r>
-        <w:rPr>
-          <w:rFonts w:eastAsia="Times New Roman"/>
-          <w:color w:val="000000" w:themeColor="text1"/>
-          <w:lang w:eastAsia="de-DE"/>
-        </w:rPr>
-        <w:t>start.php</w:t>
-      </w:r>
-      <w:proofErr w:type="spellEnd"/>
-      <w:r>
-        <w:rPr>
-          <w:rFonts w:eastAsia="Times New Roman"/>
-          <w:color w:val="000000" w:themeColor="text1"/>
-          <w:lang w:eastAsia="de-DE"/>
-        </w:rPr>
-        <w:t>)</w:t>
+        <w:t xml:space="preserve"> (start.php)</w:t>
       </w:r>
       <w:r>
         <w:rPr>
@@ -4276,25 +4249,7 @@
           <w:color w:val="000000" w:themeColor="text1"/>
           <w:lang w:eastAsia="de-DE"/>
         </w:rPr>
-        <w:t xml:space="preserve"> (</w:t>
-      </w:r>
-      <w:proofErr w:type="spellStart"/>
-      <w:r>
-        <w:rPr>
-          <w:rFonts w:eastAsia="Times New Roman"/>
-          <w:color w:val="000000" w:themeColor="text1"/>
-          <w:lang w:eastAsia="de-DE"/>
-        </w:rPr>
-        <w:t>login.php</w:t>
-      </w:r>
-      <w:proofErr w:type="spellEnd"/>
-      <w:r>
-        <w:rPr>
-          <w:rFonts w:eastAsia="Times New Roman"/>
-          <w:color w:val="000000" w:themeColor="text1"/>
-          <w:lang w:eastAsia="de-DE"/>
-        </w:rPr>
-        <w:t>)</w:t>
+        <w:t xml:space="preserve"> (login.php)</w:t>
       </w:r>
       <w:r>
         <w:rPr>
@@ -4422,25 +4377,7 @@
           <w:color w:val="000000" w:themeColor="text1"/>
           <w:lang w:eastAsia="de-DE"/>
         </w:rPr>
-        <w:t xml:space="preserve"> (</w:t>
-      </w:r>
-      <w:proofErr w:type="spellStart"/>
-      <w:r>
-        <w:rPr>
-          <w:rFonts w:eastAsia="Times New Roman"/>
-          <w:color w:val="000000" w:themeColor="text1"/>
-          <w:lang w:eastAsia="de-DE"/>
-        </w:rPr>
-        <w:t>auswahl.php</w:t>
-      </w:r>
-      <w:proofErr w:type="spellEnd"/>
-      <w:r>
-        <w:rPr>
-          <w:rFonts w:eastAsia="Times New Roman"/>
-          <w:color w:val="000000" w:themeColor="text1"/>
-          <w:lang w:eastAsia="de-DE"/>
-        </w:rPr>
-        <w:t>)</w:t>
+        <w:t xml:space="preserve"> (auswahl.php)</w:t>
       </w:r>
       <w:r>
         <w:rPr>
@@ -4456,25 +4393,7 @@
           <w:color w:val="000000" w:themeColor="text1"/>
           <w:lang w:eastAsia="de-DE"/>
         </w:rPr>
-        <w:t xml:space="preserve"> (</w:t>
-      </w:r>
-      <w:proofErr w:type="spellStart"/>
-      <w:r>
-        <w:rPr>
-          <w:rFonts w:eastAsia="Times New Roman"/>
-          <w:color w:val="000000" w:themeColor="text1"/>
-          <w:lang w:eastAsia="de-DE"/>
-        </w:rPr>
-        <w:t>admin.php</w:t>
-      </w:r>
-      <w:proofErr w:type="spellEnd"/>
-      <w:r>
-        <w:rPr>
-          <w:rFonts w:eastAsia="Times New Roman"/>
-          <w:color w:val="000000" w:themeColor="text1"/>
-          <w:lang w:eastAsia="de-DE"/>
-        </w:rPr>
-        <w:t>)</w:t>
+        <w:t xml:space="preserve"> (admin.php)</w:t>
       </w:r>
       <w:r>
         <w:rPr>
@@ -4582,25 +4501,7 @@
           <w:color w:val="000000" w:themeColor="text1"/>
           <w:lang w:eastAsia="de-DE"/>
         </w:rPr>
-        <w:t xml:space="preserve"> (</w:t>
-      </w:r>
-      <w:proofErr w:type="spellStart"/>
-      <w:r>
-        <w:rPr>
-          <w:rFonts w:eastAsia="Times New Roman"/>
-          <w:color w:val="000000" w:themeColor="text1"/>
-          <w:lang w:eastAsia="de-DE"/>
-        </w:rPr>
-        <w:t>ergebnis.php</w:t>
-      </w:r>
-      <w:proofErr w:type="spellEnd"/>
-      <w:r>
-        <w:rPr>
-          <w:rFonts w:eastAsia="Times New Roman"/>
-          <w:color w:val="000000" w:themeColor="text1"/>
-          <w:lang w:eastAsia="de-DE"/>
-        </w:rPr>
-        <w:t>)</w:t>
+        <w:t xml:space="preserve"> (ergebnis.php)</w:t>
       </w:r>
       <w:r>
         <w:rPr>
@@ -7000,6 +6901,7 @@
   <w:style w:type="character" w:default="1" w:styleId="Absatz-Standardschriftart">
     <w:name w:val="Default Paragraph Font"/>
     <w:uiPriority w:val="1"/>
+    <w:semiHidden/>
     <w:unhideWhenUsed/>
   </w:style>
   <w:style w:type="table" w:default="1" w:styleId="NormaleTabelle">
@@ -7495,12 +7397,7 @@
 </file>
 
 <file path=customXml/item1.xml><?xml version="1.0" encoding="utf-8"?>
-<?mso-contentType ?>
-<FormTemplates xmlns="http://schemas.microsoft.com/sharepoint/v3/contenttype/forms">
-  <Display>DocumentLibraryForm</Display>
-  <Edit>DocumentLibraryForm</Edit>
-  <New>DocumentLibraryForm</New>
-</FormTemplates>
+<b:Sources xmlns:b="http://schemas.openxmlformats.org/officeDocument/2006/bibliography" xmlns="http://schemas.openxmlformats.org/officeDocument/2006/bibliography" SelectedStyle="\APASixthEditionOfficeOnline.xsl" StyleName="APA" Version="6"/>
 </file>
 
 <file path=customXml/item2.xml><?xml version="1.0" encoding="utf-8"?>
@@ -7727,13 +7624,18 @@
 </file>
 
 <file path=customXml/item3.xml><?xml version="1.0" encoding="utf-8"?>
-<b:Sources xmlns:b="http://schemas.openxmlformats.org/officeDocument/2006/bibliography" xmlns="http://schemas.openxmlformats.org/officeDocument/2006/bibliography" SelectedStyle="\APASixthEditionOfficeOnline.xsl" StyleName="APA" Version="6"/>
+<?mso-contentType ?>
+<FormTemplates xmlns="http://schemas.microsoft.com/sharepoint/v3/contenttype/forms">
+  <Display>DocumentLibraryForm</Display>
+  <Edit>DocumentLibraryForm</Edit>
+  <New>DocumentLibraryForm</New>
+</FormTemplates>
 </file>
 
 <file path=customXml/itemProps1.xml><?xml version="1.0" encoding="utf-8"?>
-<ds:datastoreItem xmlns:ds="http://schemas.openxmlformats.org/officeDocument/2006/customXml" ds:itemID="{54B3EC1D-B490-427E-9D61-4C5AAA8A1B21}">
+<ds:datastoreItem xmlns:ds="http://schemas.openxmlformats.org/officeDocument/2006/customXml" ds:itemID="{E783DE6C-57EC-4288-9BEF-7E93884F3690}">
   <ds:schemaRefs>
-    <ds:schemaRef ds:uri="http://schemas.microsoft.com/sharepoint/v3/contenttype/forms"/>
+    <ds:schemaRef ds:uri="http://schemas.openxmlformats.org/officeDocument/2006/bibliography"/>
   </ds:schemaRefs>
 </ds:datastoreItem>
 </file>
@@ -7758,9 +7660,9 @@
 </file>
 
 <file path=customXml/itemProps3.xml><?xml version="1.0" encoding="utf-8"?>
-<ds:datastoreItem xmlns:ds="http://schemas.openxmlformats.org/officeDocument/2006/customXml" ds:itemID="{E783DE6C-57EC-4288-9BEF-7E93884F3690}">
+<ds:datastoreItem xmlns:ds="http://schemas.openxmlformats.org/officeDocument/2006/customXml" ds:itemID="{54B3EC1D-B490-427E-9D61-4C5AAA8A1B21}">
   <ds:schemaRefs>
-    <ds:schemaRef ds:uri="http://schemas.openxmlformats.org/officeDocument/2006/bibliography"/>
+    <ds:schemaRef ds:uri="http://schemas.microsoft.com/sharepoint/v3/contenttype/forms"/>
   </ds:schemaRefs>
 </ds:datastoreItem>
 </file>
</xml_diff>

<commit_message>
- Projektplan überarbeitet - Button für Credits eingebunden
</commit_message>
<xml_diff>
--- a/Planung/ProjektPlan.docx
+++ b/Planung/ProjektPlan.docx
@@ -9,9 +9,14 @@
       </w:pPr>
       <w:bookmarkStart w:id="0" w:name="_Toc171583603"/>
       <w:r>
-        <w:t>Projekt RunTrack</w:t>
+        <w:t xml:space="preserve">Projekt </w:t>
+      </w:r>
+      <w:proofErr w:type="spellStart"/>
+      <w:r>
+        <w:t>RunTrack</w:t>
       </w:r>
       <w:bookmarkEnd w:id="0"/>
+      <w:proofErr w:type="spellEnd"/>
     </w:p>
     <w:p>
       <w:pPr>
@@ -58,7 +63,23 @@
           </w:tcPr>
           <w:p>
             <w:r>
-              <w:t>Paul Fischer, Giada D’Aleo, Sascha Dierl, Niko Neumeier, Simon Glisnik</w:t>
+              <w:t xml:space="preserve">Paul Fischer, Giada </w:t>
+            </w:r>
+            <w:proofErr w:type="spellStart"/>
+            <w:r>
+              <w:t>D’Aleo</w:t>
+            </w:r>
+            <w:proofErr w:type="spellEnd"/>
+            <w:r>
+              <w:t xml:space="preserve">, Sascha </w:t>
+            </w:r>
+            <w:proofErr w:type="spellStart"/>
+            <w:r>
+              <w:t>Dierl</w:t>
+            </w:r>
+            <w:proofErr w:type="spellEnd"/>
+            <w:r>
+              <w:t>, Niko Neumeier, Simon Glisnik</w:t>
             </w:r>
           </w:p>
         </w:tc>
@@ -173,14 +194,14 @@
         <w:tblLook w:val="04A0" w:firstRow="1" w:lastRow="0" w:firstColumn="1" w:lastColumn="0" w:noHBand="0" w:noVBand="1"/>
       </w:tblPr>
       <w:tblGrid>
-        <w:gridCol w:w="2406"/>
-        <w:gridCol w:w="3176"/>
-        <w:gridCol w:w="2772"/>
+        <w:gridCol w:w="1697"/>
+        <w:gridCol w:w="4536"/>
+        <w:gridCol w:w="2121"/>
       </w:tblGrid>
       <w:tr>
         <w:tc>
           <w:tcPr>
-            <w:tcW w:w="2406" w:type="dxa"/>
+            <w:tcW w:w="1697" w:type="dxa"/>
           </w:tcPr>
           <w:p>
             <w:pPr>
@@ -201,7 +222,7 @@
         </w:tc>
         <w:tc>
           <w:tcPr>
-            <w:tcW w:w="3176" w:type="dxa"/>
+            <w:tcW w:w="4536" w:type="dxa"/>
           </w:tcPr>
           <w:p>
             <w:pPr>
@@ -222,7 +243,7 @@
         </w:tc>
         <w:tc>
           <w:tcPr>
-            <w:tcW w:w="2772" w:type="dxa"/>
+            <w:tcW w:w="2121" w:type="dxa"/>
           </w:tcPr>
           <w:p>
             <w:pPr>
@@ -245,17 +266,22 @@
       <w:tr>
         <w:tc>
           <w:tcPr>
-            <w:tcW w:w="2406" w:type="dxa"/>
+            <w:tcW w:w="1697" w:type="dxa"/>
           </w:tcPr>
           <w:p>
             <w:r>
-              <w:t>Sascha Dierl</w:t>
-            </w:r>
+              <w:t xml:space="preserve">Sascha </w:t>
+            </w:r>
+            <w:proofErr w:type="spellStart"/>
+            <w:r>
+              <w:t>Dierl</w:t>
+            </w:r>
+            <w:proofErr w:type="spellEnd"/>
           </w:p>
         </w:tc>
         <w:tc>
           <w:tcPr>
-            <w:tcW w:w="3176" w:type="dxa"/>
+            <w:tcW w:w="4536" w:type="dxa"/>
           </w:tcPr>
           <w:p>
             <w:r>
@@ -265,7 +291,7 @@
         </w:tc>
         <w:tc>
           <w:tcPr>
-            <w:tcW w:w="2772" w:type="dxa"/>
+            <w:tcW w:w="2121" w:type="dxa"/>
             <w:shd w:val="clear" w:color="auto" w:fill="00FF00"/>
           </w:tcPr>
           <w:p>
@@ -278,7 +304,7 @@
       <w:tr>
         <w:tc>
           <w:tcPr>
-            <w:tcW w:w="2406" w:type="dxa"/>
+            <w:tcW w:w="1697" w:type="dxa"/>
           </w:tcPr>
           <w:p>
             <w:r>
@@ -288,7 +314,7 @@
         </w:tc>
         <w:tc>
           <w:tcPr>
-            <w:tcW w:w="3176" w:type="dxa"/>
+            <w:tcW w:w="4536" w:type="dxa"/>
           </w:tcPr>
           <w:p>
             <w:r>
@@ -298,7 +324,7 @@
         </w:tc>
         <w:tc>
           <w:tcPr>
-            <w:tcW w:w="2772" w:type="dxa"/>
+            <w:tcW w:w="2121" w:type="dxa"/>
             <w:shd w:val="clear" w:color="auto" w:fill="FFFF00"/>
           </w:tcPr>
           <w:p>
@@ -311,42 +337,23 @@
       <w:tr>
         <w:tc>
           <w:tcPr>
-            <w:tcW w:w="2406" w:type="dxa"/>
+            <w:tcW w:w="1697" w:type="dxa"/>
+          </w:tcPr>
+          <w:p/>
+        </w:tc>
+        <w:tc>
+          <w:tcPr>
+            <w:tcW w:w="4536" w:type="dxa"/>
           </w:tcPr>
           <w:p>
             <w:r>
-              <w:t>Paul Fischer</w:t>
+              <w:t>Druckansicht bei Doppelklick auf eine Klasse</w:t>
             </w:r>
           </w:p>
         </w:tc>
         <w:tc>
           <w:tcPr>
-            <w:tcW w:w="3176" w:type="dxa"/>
-          </w:tcPr>
-          <w:p>
-            <w:r>
-              <w:t>MainWindow</w:t>
-            </w:r>
-            <w:r>
-              <w:t xml:space="preserve"> (Design +</w:t>
-            </w:r>
-            <w:r>
-              <w:t xml:space="preserve"> </w:t>
-            </w:r>
-            <w:r>
-              <w:t>Logi</w:t>
-            </w:r>
-            <w:r>
-              <w:t>k</w:t>
-            </w:r>
-            <w:r>
-              <w:t>)</w:t>
-            </w:r>
-          </w:p>
-        </w:tc>
-        <w:tc>
-          <w:tcPr>
-            <w:tcW w:w="2772" w:type="dxa"/>
+            <w:tcW w:w="2121" w:type="dxa"/>
             <w:shd w:val="clear" w:color="auto" w:fill="00FF00"/>
           </w:tcPr>
           <w:p>
@@ -359,41 +366,33 @@
       <w:tr>
         <w:tc>
           <w:tcPr>
-            <w:tcW w:w="2406" w:type="dxa"/>
+            <w:tcW w:w="1697" w:type="dxa"/>
+          </w:tcPr>
+          <w:p/>
+        </w:tc>
+        <w:tc>
+          <w:tcPr>
+            <w:tcW w:w="4536" w:type="dxa"/>
           </w:tcPr>
           <w:p>
-            <w:r>
-              <w:t>Paul Fischer</w:t>
+            <w:proofErr w:type="spellStart"/>
+            <w:r>
+              <w:t>MainWindow</w:t>
+            </w:r>
+            <w:proofErr w:type="spellEnd"/>
+            <w:r>
+              <w:t xml:space="preserve"> (Design + Logik)</w:t>
             </w:r>
           </w:p>
         </w:tc>
         <w:tc>
           <w:tcPr>
-            <w:tcW w:w="3176" w:type="dxa"/>
+            <w:tcW w:w="2121" w:type="dxa"/>
+            <w:shd w:val="clear" w:color="auto" w:fill="00FF00"/>
           </w:tcPr>
           <w:p>
             <w:r>
-              <w:t>Einstellungen</w:t>
-            </w:r>
-            <w:r>
-              <w:t xml:space="preserve"> (Design)</w:t>
-            </w:r>
-          </w:p>
-        </w:tc>
-        <w:tc>
-          <w:tcPr>
-            <w:tcW w:w="2772" w:type="dxa"/>
-            <w:shd w:val="clear" w:color="auto" w:fill="FFFF00"/>
-          </w:tcPr>
-          <w:p>
-            <w:r>
-              <w:t xml:space="preserve">In </w:t>
-            </w:r>
-            <w:r>
-              <w:t>Bearbeitung</w:t>
-            </w:r>
-            <w:r>
-              <w:t xml:space="preserve"> (Pommes)</w:t>
+              <w:t>Erledigt</w:t>
             </w:r>
           </w:p>
         </w:tc>
@@ -401,19 +400,48 @@
       <w:tr>
         <w:tc>
           <w:tcPr>
-            <w:tcW w:w="2406" w:type="dxa"/>
+            <w:tcW w:w="1697" w:type="dxa"/>
           </w:tcPr>
           <w:p/>
         </w:tc>
         <w:tc>
           <w:tcPr>
-            <w:tcW w:w="3176" w:type="dxa"/>
+            <w:tcW w:w="4536" w:type="dxa"/>
+          </w:tcPr>
+          <w:p>
+            <w:r>
+              <w:t>Einstellungen (Design)</w:t>
+            </w:r>
+          </w:p>
+        </w:tc>
+        <w:tc>
+          <w:tcPr>
+            <w:tcW w:w="2121" w:type="dxa"/>
+            <w:shd w:val="clear" w:color="auto" w:fill="FFFF00"/>
+          </w:tcPr>
+          <w:p>
+            <w:r>
+              <w:t>In Bearbeitung (Pommes)</w:t>
+            </w:r>
+          </w:p>
+        </w:tc>
+      </w:tr>
+      <w:tr>
+        <w:tc>
+          <w:tcPr>
+            <w:tcW w:w="1697" w:type="dxa"/>
           </w:tcPr>
           <w:p/>
         </w:tc>
         <w:tc>
           <w:tcPr>
-            <w:tcW w:w="2772" w:type="dxa"/>
+            <w:tcW w:w="4536" w:type="dxa"/>
+          </w:tcPr>
+          <w:p/>
+        </w:tc>
+        <w:tc>
+          <w:tcPr>
+            <w:tcW w:w="2121" w:type="dxa"/>
             <w:shd w:val="clear" w:color="auto" w:fill="FFFF00"/>
           </w:tcPr>
           <w:p/>
@@ -422,17 +450,22 @@
       <w:tr>
         <w:tc>
           <w:tcPr>
-            <w:tcW w:w="2406" w:type="dxa"/>
+            <w:tcW w:w="1697" w:type="dxa"/>
           </w:tcPr>
           <w:p>
             <w:r>
-              <w:t>Giada D‘Aleo</w:t>
-            </w:r>
+              <w:t xml:space="preserve">Giada </w:t>
+            </w:r>
+            <w:proofErr w:type="spellStart"/>
+            <w:r>
+              <w:t>D‘Aleo</w:t>
+            </w:r>
+            <w:proofErr w:type="spellEnd"/>
           </w:p>
         </w:tc>
         <w:tc>
           <w:tcPr>
-            <w:tcW w:w="3176" w:type="dxa"/>
+            <w:tcW w:w="4536" w:type="dxa"/>
           </w:tcPr>
           <w:p>
             <w:r>
@@ -442,7 +475,7 @@
         </w:tc>
         <w:tc>
           <w:tcPr>
-            <w:tcW w:w="2772" w:type="dxa"/>
+            <w:tcW w:w="2121" w:type="dxa"/>
             <w:shd w:val="clear" w:color="auto" w:fill="FFFF00"/>
           </w:tcPr>
           <w:p>
@@ -455,13 +488,13 @@
       <w:tr>
         <w:tc>
           <w:tcPr>
-            <w:tcW w:w="2406" w:type="dxa"/>
+            <w:tcW w:w="1697" w:type="dxa"/>
           </w:tcPr>
           <w:p/>
         </w:tc>
         <w:tc>
           <w:tcPr>
-            <w:tcW w:w="3176" w:type="dxa"/>
+            <w:tcW w:w="4536" w:type="dxa"/>
           </w:tcPr>
           <w:p>
             <w:r>
@@ -471,7 +504,7 @@
         </w:tc>
         <w:tc>
           <w:tcPr>
-            <w:tcW w:w="2772" w:type="dxa"/>
+            <w:tcW w:w="2121" w:type="dxa"/>
             <w:shd w:val="clear" w:color="auto" w:fill="00FF00"/>
           </w:tcPr>
           <w:p>
@@ -484,7 +517,7 @@
       <w:tr>
         <w:tc>
           <w:tcPr>
-            <w:tcW w:w="2406" w:type="dxa"/>
+            <w:tcW w:w="1697" w:type="dxa"/>
           </w:tcPr>
           <w:p>
             <w:r>
@@ -494,7 +527,7 @@
         </w:tc>
         <w:tc>
           <w:tcPr>
-            <w:tcW w:w="3176" w:type="dxa"/>
+            <w:tcW w:w="4536" w:type="dxa"/>
           </w:tcPr>
           <w:p>
             <w:r>
@@ -504,7 +537,7 @@
         </w:tc>
         <w:tc>
           <w:tcPr>
-            <w:tcW w:w="2772" w:type="dxa"/>
+            <w:tcW w:w="2121" w:type="dxa"/>
             <w:shd w:val="clear" w:color="auto" w:fill="FFFF00"/>
           </w:tcPr>
           <w:p>
@@ -517,27 +550,52 @@
       <w:tr>
         <w:tc>
           <w:tcPr>
-            <w:tcW w:w="2406" w:type="dxa"/>
+            <w:tcW w:w="1697" w:type="dxa"/>
+          </w:tcPr>
+          <w:p/>
+        </w:tc>
+        <w:tc>
+          <w:tcPr>
+            <w:tcW w:w="4536" w:type="dxa"/>
           </w:tcPr>
           <w:p>
             <w:r>
-              <w:t>Simon Glisnik</w:t>
+              <w:t>Auswertung Diagramm erstellen</w:t>
             </w:r>
           </w:p>
         </w:tc>
         <w:tc>
           <w:tcPr>
-            <w:tcW w:w="3176" w:type="dxa"/>
+            <w:tcW w:w="2121" w:type="dxa"/>
+            <w:shd w:val="clear" w:color="auto" w:fill="FFFF00"/>
+          </w:tcPr>
+          <w:p/>
+        </w:tc>
+      </w:tr>
+      <w:tr>
+        <w:tc>
+          <w:tcPr>
+            <w:tcW w:w="1697" w:type="dxa"/>
           </w:tcPr>
           <w:p>
             <w:r>
-              <w:t>Erstellung der Datenübersicht</w:t>
+              <w:t>Simon Glisnik</w:t>
             </w:r>
           </w:p>
         </w:tc>
         <w:tc>
           <w:tcPr>
-            <w:tcW w:w="2772" w:type="dxa"/>
+            <w:tcW w:w="4536" w:type="dxa"/>
+          </w:tcPr>
+          <w:p>
+            <w:r>
+              <w:t>Erstellung der Datenübersicht</w:t>
+            </w:r>
+          </w:p>
+        </w:tc>
+        <w:tc>
+          <w:tcPr>
+            <w:tcW w:w="2121" w:type="dxa"/>
             <w:shd w:val="clear" w:color="auto" w:fill="FFFF00"/>
           </w:tcPr>
           <w:p>
@@ -545,6 +603,68 @@
               <w:t>in Bearbeitung</w:t>
             </w:r>
           </w:p>
+        </w:tc>
+      </w:tr>
+      <w:tr>
+        <w:tc>
+          <w:tcPr>
+            <w:tcW w:w="1697" w:type="dxa"/>
+          </w:tcPr>
+          <w:p/>
+        </w:tc>
+        <w:tc>
+          <w:tcPr>
+            <w:tcW w:w="4536" w:type="dxa"/>
+          </w:tcPr>
+          <w:p>
+            <w:r>
+              <w:t xml:space="preserve">Datenübersicht überarbeiten </w:t>
+            </w:r>
+            <w:r>
+              <w:br/>
+              <w:t>-&gt; (fast) Alle DB-Einträge speichern lassen</w:t>
+            </w:r>
+          </w:p>
+        </w:tc>
+        <w:tc>
+          <w:tcPr>
+            <w:tcW w:w="2121" w:type="dxa"/>
+            <w:shd w:val="clear" w:color="auto" w:fill="FFFF00"/>
+          </w:tcPr>
+          <w:p/>
+        </w:tc>
+      </w:tr>
+      <w:tr>
+        <w:tc>
+          <w:tcPr>
+            <w:tcW w:w="1697" w:type="dxa"/>
+          </w:tcPr>
+          <w:p/>
+        </w:tc>
+        <w:tc>
+          <w:tcPr>
+            <w:tcW w:w="4536" w:type="dxa"/>
+          </w:tcPr>
+          <w:p>
+            <w:r>
+              <w:t xml:space="preserve">Buttons für </w:t>
+            </w:r>
+            <w:proofErr w:type="spellStart"/>
+            <w:r>
+              <w:t>Credits</w:t>
+            </w:r>
+            <w:proofErr w:type="spellEnd"/>
+            <w:r>
+              <w:t xml:space="preserve"> überall einbinden</w:t>
+            </w:r>
+          </w:p>
+        </w:tc>
+        <w:tc>
+          <w:tcPr>
+            <w:tcW w:w="2121" w:type="dxa"/>
+            <w:shd w:val="clear" w:color="auto" w:fill="FFFF00"/>
+          </w:tcPr>
+          <w:p/>
         </w:tc>
       </w:tr>
     </w:tbl>
@@ -2091,10 +2211,15 @@
         <w:t>Lastenheft Projekt</w:t>
       </w:r>
       <w:r>
-        <w:t xml:space="preserve"> RunTrack</w:t>
+        <w:t xml:space="preserve"> </w:t>
+      </w:r>
+      <w:proofErr w:type="spellStart"/>
+      <w:r>
+        <w:t>RunTrack</w:t>
       </w:r>
       <w:bookmarkEnd w:id="3"/>
       <w:bookmarkEnd w:id="4"/>
+      <w:proofErr w:type="spellEnd"/>
       <w:r>
         <w:t xml:space="preserve"> </w:t>
       </w:r>
@@ -2770,10 +2895,15 @@
         <w:t>Pflichtenheft</w:t>
       </w:r>
       <w:r>
-        <w:t xml:space="preserve"> Projekt RunTrack</w:t>
+        <w:t xml:space="preserve"> Projekt </w:t>
+      </w:r>
+      <w:proofErr w:type="spellStart"/>
+      <w:r>
+        <w:t>RunTrack</w:t>
       </w:r>
       <w:bookmarkEnd w:id="21"/>
       <w:bookmarkEnd w:id="22"/>
+      <w:proofErr w:type="spellEnd"/>
     </w:p>
     <w:p>
       <w:pPr>
@@ -3647,7 +3777,25 @@
           <w:color w:val="A6A6A6" w:themeColor="background1" w:themeShade="A6"/>
           <w:lang w:eastAsia="de-DE"/>
         </w:rPr>
-        <w:t xml:space="preserve">- Name, Id, Schule, klasse </w:t>
+        <w:t xml:space="preserve">- Name, </w:t>
+      </w:r>
+      <w:proofErr w:type="spellStart"/>
+      <w:r>
+        <w:rPr>
+          <w:rFonts w:eastAsia="Times New Roman"/>
+          <w:color w:val="A6A6A6" w:themeColor="background1" w:themeShade="A6"/>
+          <w:lang w:eastAsia="de-DE"/>
+        </w:rPr>
+        <w:t>Id</w:t>
+      </w:r>
+      <w:proofErr w:type="spellEnd"/>
+      <w:r>
+        <w:rPr>
+          <w:rFonts w:eastAsia="Times New Roman"/>
+          <w:color w:val="A6A6A6" w:themeColor="background1" w:themeShade="A6"/>
+          <w:lang w:eastAsia="de-DE"/>
+        </w:rPr>
+        <w:t xml:space="preserve">, Schule, klasse </w:t>
       </w:r>
     </w:p>
     <w:p>
@@ -3667,7 +3815,25 @@
           <w:color w:val="A6A6A6" w:themeColor="background1" w:themeShade="A6"/>
           <w:lang w:eastAsia="de-DE"/>
         </w:rPr>
-        <w:t xml:space="preserve">- Schnellste/Langsamste Runde, durschnittliche Rundenzeit   </w:t>
+        <w:t xml:space="preserve">- Schnellste/Langsamste Runde, </w:t>
+      </w:r>
+      <w:proofErr w:type="spellStart"/>
+      <w:r>
+        <w:rPr>
+          <w:rFonts w:eastAsia="Times New Roman"/>
+          <w:color w:val="A6A6A6" w:themeColor="background1" w:themeShade="A6"/>
+          <w:lang w:eastAsia="de-DE"/>
+        </w:rPr>
+        <w:t>durschnittliche</w:t>
+      </w:r>
+      <w:proofErr w:type="spellEnd"/>
+      <w:r>
+        <w:rPr>
+          <w:rFonts w:eastAsia="Times New Roman"/>
+          <w:color w:val="A6A6A6" w:themeColor="background1" w:themeShade="A6"/>
+          <w:lang w:eastAsia="de-DE"/>
+        </w:rPr>
+        <w:t xml:space="preserve"> Rundenzeit   </w:t>
       </w:r>
     </w:p>
     <w:p>
@@ -3687,7 +3853,25 @@
           <w:color w:val="A6A6A6" w:themeColor="background1" w:themeShade="A6"/>
           <w:lang w:eastAsia="de-DE"/>
         </w:rPr>
-        <w:t>- Tabelle der Runden mit Zeiten In der Bewertung werden die verschiedenen Datenbanken, die vom Admin importiert worden sind von den mehreren Programmen, kombiniert und in einer Liste angezeigt. Es kann nach: Insgesamt/Schule/Klasse/Jaahrgang Rundenanzahl/Rundenzeiten Rundenart</w:t>
+        <w:t>- Tabelle der Runden mit Zeiten In der Bewertung werden die verschiedenen Datenbanken, die vom Admin importiert worden sind von den mehreren Programmen, kombiniert und in einer Liste angezeigt. Es kann nach: Insgesamt/Schule/Klasse/</w:t>
+      </w:r>
+      <w:proofErr w:type="spellStart"/>
+      <w:r>
+        <w:rPr>
+          <w:rFonts w:eastAsia="Times New Roman"/>
+          <w:color w:val="A6A6A6" w:themeColor="background1" w:themeShade="A6"/>
+          <w:lang w:eastAsia="de-DE"/>
+        </w:rPr>
+        <w:t>Jaahrgang</w:t>
+      </w:r>
+      <w:proofErr w:type="spellEnd"/>
+      <w:r>
+        <w:rPr>
+          <w:rFonts w:eastAsia="Times New Roman"/>
+          <w:color w:val="A6A6A6" w:themeColor="background1" w:themeShade="A6"/>
+          <w:lang w:eastAsia="de-DE"/>
+        </w:rPr>
+        <w:t xml:space="preserve"> Rundenanzahl/Rundenzeiten Rundenart</w:t>
       </w:r>
     </w:p>
     <w:p>
@@ -3743,8 +3927,18 @@
           <w:color w:val="A6A6A6" w:themeColor="background1" w:themeShade="A6"/>
           <w:lang w:eastAsia="de-DE"/>
         </w:rPr>
-        <w:t>Startseite mit Login Button -&gt; führt zu login.php</w:t>
-      </w:r>
+        <w:t xml:space="preserve">Startseite mit Login Button -&gt; führt zu </w:t>
+      </w:r>
+      <w:proofErr w:type="spellStart"/>
+      <w:r>
+        <w:rPr>
+          <w:rFonts w:eastAsia="Times New Roman"/>
+          <w:color w:val="A6A6A6" w:themeColor="background1" w:themeShade="A6"/>
+          <w:lang w:eastAsia="de-DE"/>
+        </w:rPr>
+        <w:t>login.php</w:t>
+      </w:r>
+      <w:proofErr w:type="spellEnd"/>
     </w:p>
     <w:p>
       <w:pPr>
@@ -3769,6 +3963,7 @@
           <w:lang w:eastAsia="de-DE"/>
         </w:rPr>
       </w:pPr>
+      <w:proofErr w:type="spellStart"/>
       <w:r>
         <w:rPr>
           <w:rFonts w:eastAsia="Times New Roman"/>
@@ -3785,6 +3980,7 @@
         </w:rPr>
         <w:t>ogin.php</w:t>
       </w:r>
+      <w:proofErr w:type="spellEnd"/>
       <w:r>
         <w:rPr>
           <w:rFonts w:eastAsia="Times New Roman"/>
@@ -3912,6 +4108,7 @@
         </w:rPr>
         <w:t xml:space="preserve"> -&gt; führt zu </w:t>
       </w:r>
+      <w:proofErr w:type="spellStart"/>
       <w:r>
         <w:rPr>
           <w:rFonts w:eastAsia="Times New Roman"/>
@@ -3928,6 +4125,7 @@
         </w:rPr>
         <w:t>.php</w:t>
       </w:r>
+      <w:proofErr w:type="spellEnd"/>
     </w:p>
     <w:p>
       <w:pPr>
@@ -3952,6 +4150,7 @@
           <w:lang w:eastAsia="de-DE"/>
         </w:rPr>
       </w:pPr>
+      <w:proofErr w:type="spellStart"/>
       <w:r>
         <w:rPr>
           <w:rFonts w:eastAsia="Times New Roman"/>
@@ -3966,7 +4165,16 @@
           <w:color w:val="A6A6A6" w:themeColor="background1" w:themeShade="A6"/>
           <w:lang w:eastAsia="de-DE"/>
         </w:rPr>
-        <w:t>.php:</w:t>
+        <w:t>.php</w:t>
+      </w:r>
+      <w:proofErr w:type="spellEnd"/>
+      <w:r>
+        <w:rPr>
+          <w:rFonts w:eastAsia="Times New Roman"/>
+          <w:color w:val="A6A6A6" w:themeColor="background1" w:themeShade="A6"/>
+          <w:lang w:eastAsia="de-DE"/>
+        </w:rPr>
+        <w:t>:</w:t>
       </w:r>
     </w:p>
     <w:p>
@@ -4061,8 +4269,18 @@
           <w:color w:val="A6A6A6" w:themeColor="background1" w:themeShade="A6"/>
           <w:lang w:eastAsia="de-DE"/>
         </w:rPr>
-        <w:t>Button “Bestätigen” -&gt; führt zu ergebnisse.php</w:t>
-      </w:r>
+        <w:t xml:space="preserve">Button “Bestätigen” -&gt; führt zu </w:t>
+      </w:r>
+      <w:proofErr w:type="spellStart"/>
+      <w:r>
+        <w:rPr>
+          <w:rFonts w:eastAsia="Times New Roman"/>
+          <w:color w:val="A6A6A6" w:themeColor="background1" w:themeShade="A6"/>
+          <w:lang w:eastAsia="de-DE"/>
+        </w:rPr>
+        <w:t>ergebnisse.php</w:t>
+      </w:r>
+      <w:proofErr w:type="spellEnd"/>
     </w:p>
     <w:p>
       <w:pPr>
@@ -4087,13 +4305,23 @@
           <w:lang w:eastAsia="de-DE"/>
         </w:rPr>
       </w:pPr>
+      <w:proofErr w:type="spellStart"/>
       <w:r>
         <w:rPr>
           <w:rFonts w:eastAsia="Times New Roman"/>
           <w:color w:val="A6A6A6" w:themeColor="background1" w:themeShade="A6"/>
           <w:lang w:eastAsia="de-DE"/>
         </w:rPr>
-        <w:t>Ergebnisse.php:</w:t>
+        <w:t>Ergebnisse.php</w:t>
+      </w:r>
+      <w:proofErr w:type="spellEnd"/>
+      <w:r>
+        <w:rPr>
+          <w:rFonts w:eastAsia="Times New Roman"/>
+          <w:color w:val="A6A6A6" w:themeColor="background1" w:themeShade="A6"/>
+          <w:lang w:eastAsia="de-DE"/>
+        </w:rPr>
+        <w:t>:</w:t>
       </w:r>
     </w:p>
     <w:p>
@@ -4127,13 +4355,23 @@
           <w:lang w:eastAsia="de-DE"/>
         </w:rPr>
       </w:pPr>
+      <w:proofErr w:type="spellStart"/>
       <w:r>
         <w:rPr>
           <w:rFonts w:eastAsia="Times New Roman"/>
           <w:color w:val="A6A6A6" w:themeColor="background1" w:themeShade="A6"/>
           <w:lang w:eastAsia="de-DE"/>
         </w:rPr>
-        <w:t>Admin.php:</w:t>
+        <w:t>Admin.php</w:t>
+      </w:r>
+      <w:proofErr w:type="spellEnd"/>
+      <w:r>
+        <w:rPr>
+          <w:rFonts w:eastAsia="Times New Roman"/>
+          <w:color w:val="A6A6A6" w:themeColor="background1" w:themeShade="A6"/>
+          <w:lang w:eastAsia="de-DE"/>
+        </w:rPr>
+        <w:t>:</w:t>
       </w:r>
       <w:r>
         <w:br/>
@@ -4225,7 +4463,25 @@
           <w:color w:val="000000" w:themeColor="text1"/>
           <w:lang w:eastAsia="de-DE"/>
         </w:rPr>
-        <w:t xml:space="preserve"> (start.php)</w:t>
+        <w:t xml:space="preserve"> (</w:t>
+      </w:r>
+      <w:proofErr w:type="spellStart"/>
+      <w:r>
+        <w:rPr>
+          <w:rFonts w:eastAsia="Times New Roman"/>
+          <w:color w:val="000000" w:themeColor="text1"/>
+          <w:lang w:eastAsia="de-DE"/>
+        </w:rPr>
+        <w:t>start.php</w:t>
+      </w:r>
+      <w:proofErr w:type="spellEnd"/>
+      <w:r>
+        <w:rPr>
+          <w:rFonts w:eastAsia="Times New Roman"/>
+          <w:color w:val="000000" w:themeColor="text1"/>
+          <w:lang w:eastAsia="de-DE"/>
+        </w:rPr>
+        <w:t>)</w:t>
       </w:r>
       <w:r>
         <w:rPr>
@@ -4249,7 +4505,25 @@
           <w:color w:val="000000" w:themeColor="text1"/>
           <w:lang w:eastAsia="de-DE"/>
         </w:rPr>
-        <w:t xml:space="preserve"> (login.php)</w:t>
+        <w:t xml:space="preserve"> (</w:t>
+      </w:r>
+      <w:proofErr w:type="spellStart"/>
+      <w:r>
+        <w:rPr>
+          <w:rFonts w:eastAsia="Times New Roman"/>
+          <w:color w:val="000000" w:themeColor="text1"/>
+          <w:lang w:eastAsia="de-DE"/>
+        </w:rPr>
+        <w:t>login.php</w:t>
+      </w:r>
+      <w:proofErr w:type="spellEnd"/>
+      <w:r>
+        <w:rPr>
+          <w:rFonts w:eastAsia="Times New Roman"/>
+          <w:color w:val="000000" w:themeColor="text1"/>
+          <w:lang w:eastAsia="de-DE"/>
+        </w:rPr>
+        <w:t>)</w:t>
       </w:r>
       <w:r>
         <w:rPr>
@@ -4377,7 +4651,25 @@
           <w:color w:val="000000" w:themeColor="text1"/>
           <w:lang w:eastAsia="de-DE"/>
         </w:rPr>
-        <w:t xml:space="preserve"> (auswahl.php)</w:t>
+        <w:t xml:space="preserve"> (</w:t>
+      </w:r>
+      <w:proofErr w:type="spellStart"/>
+      <w:r>
+        <w:rPr>
+          <w:rFonts w:eastAsia="Times New Roman"/>
+          <w:color w:val="000000" w:themeColor="text1"/>
+          <w:lang w:eastAsia="de-DE"/>
+        </w:rPr>
+        <w:t>auswahl.php</w:t>
+      </w:r>
+      <w:proofErr w:type="spellEnd"/>
+      <w:r>
+        <w:rPr>
+          <w:rFonts w:eastAsia="Times New Roman"/>
+          <w:color w:val="000000" w:themeColor="text1"/>
+          <w:lang w:eastAsia="de-DE"/>
+        </w:rPr>
+        <w:t>)</w:t>
       </w:r>
       <w:r>
         <w:rPr>
@@ -4393,7 +4685,25 @@
           <w:color w:val="000000" w:themeColor="text1"/>
           <w:lang w:eastAsia="de-DE"/>
         </w:rPr>
-        <w:t xml:space="preserve"> (admin.php)</w:t>
+        <w:t xml:space="preserve"> (</w:t>
+      </w:r>
+      <w:proofErr w:type="spellStart"/>
+      <w:r>
+        <w:rPr>
+          <w:rFonts w:eastAsia="Times New Roman"/>
+          <w:color w:val="000000" w:themeColor="text1"/>
+          <w:lang w:eastAsia="de-DE"/>
+        </w:rPr>
+        <w:t>admin.php</w:t>
+      </w:r>
+      <w:proofErr w:type="spellEnd"/>
+      <w:r>
+        <w:rPr>
+          <w:rFonts w:eastAsia="Times New Roman"/>
+          <w:color w:val="000000" w:themeColor="text1"/>
+          <w:lang w:eastAsia="de-DE"/>
+        </w:rPr>
+        <w:t>)</w:t>
       </w:r>
       <w:r>
         <w:rPr>
@@ -4501,7 +4811,25 @@
           <w:color w:val="000000" w:themeColor="text1"/>
           <w:lang w:eastAsia="de-DE"/>
         </w:rPr>
-        <w:t xml:space="preserve"> (ergebnis.php)</w:t>
+        <w:t xml:space="preserve"> (</w:t>
+      </w:r>
+      <w:proofErr w:type="spellStart"/>
+      <w:r>
+        <w:rPr>
+          <w:rFonts w:eastAsia="Times New Roman"/>
+          <w:color w:val="000000" w:themeColor="text1"/>
+          <w:lang w:eastAsia="de-DE"/>
+        </w:rPr>
+        <w:t>ergebnis.php</w:t>
+      </w:r>
+      <w:proofErr w:type="spellEnd"/>
+      <w:r>
+        <w:rPr>
+          <w:rFonts w:eastAsia="Times New Roman"/>
+          <w:color w:val="000000" w:themeColor="text1"/>
+          <w:lang w:eastAsia="de-DE"/>
+        </w:rPr>
+        <w:t>)</w:t>
       </w:r>
       <w:r>
         <w:rPr>
@@ -6901,7 +7229,6 @@
   <w:style w:type="character" w:default="1" w:styleId="Absatz-Standardschriftart">
     <w:name w:val="Default Paragraph Font"/>
     <w:uiPriority w:val="1"/>
-    <w:semiHidden/>
     <w:unhideWhenUsed/>
   </w:style>
   <w:style w:type="table" w:default="1" w:styleId="NormaleTabelle">
@@ -7397,7 +7724,12 @@
 </file>
 
 <file path=customXml/item1.xml><?xml version="1.0" encoding="utf-8"?>
-<b:Sources xmlns:b="http://schemas.openxmlformats.org/officeDocument/2006/bibliography" xmlns="http://schemas.openxmlformats.org/officeDocument/2006/bibliography" SelectedStyle="\APASixthEditionOfficeOnline.xsl" StyleName="APA" Version="6"/>
+<?mso-contentType ?>
+<FormTemplates xmlns="http://schemas.microsoft.com/sharepoint/v3/contenttype/forms">
+  <Display>DocumentLibraryForm</Display>
+  <Edit>DocumentLibraryForm</Edit>
+  <New>DocumentLibraryForm</New>
+</FormTemplates>
 </file>
 
 <file path=customXml/item2.xml><?xml version="1.0" encoding="utf-8"?>
@@ -7624,18 +7956,13 @@
 </file>
 
 <file path=customXml/item3.xml><?xml version="1.0" encoding="utf-8"?>
-<?mso-contentType ?>
-<FormTemplates xmlns="http://schemas.microsoft.com/sharepoint/v3/contenttype/forms">
-  <Display>DocumentLibraryForm</Display>
-  <Edit>DocumentLibraryForm</Edit>
-  <New>DocumentLibraryForm</New>
-</FormTemplates>
+<b:Sources xmlns:b="http://schemas.openxmlformats.org/officeDocument/2006/bibliography" xmlns="http://schemas.openxmlformats.org/officeDocument/2006/bibliography" SelectedStyle="\APASixthEditionOfficeOnline.xsl" StyleName="APA" Version="6"/>
 </file>
 
 <file path=customXml/itemProps1.xml><?xml version="1.0" encoding="utf-8"?>
-<ds:datastoreItem xmlns:ds="http://schemas.openxmlformats.org/officeDocument/2006/customXml" ds:itemID="{E783DE6C-57EC-4288-9BEF-7E93884F3690}">
+<ds:datastoreItem xmlns:ds="http://schemas.openxmlformats.org/officeDocument/2006/customXml" ds:itemID="{54B3EC1D-B490-427E-9D61-4C5AAA8A1B21}">
   <ds:schemaRefs>
-    <ds:schemaRef ds:uri="http://schemas.openxmlformats.org/officeDocument/2006/bibliography"/>
+    <ds:schemaRef ds:uri="http://schemas.microsoft.com/sharepoint/v3/contenttype/forms"/>
   </ds:schemaRefs>
 </ds:datastoreItem>
 </file>
@@ -7660,9 +7987,9 @@
 </file>
 
 <file path=customXml/itemProps3.xml><?xml version="1.0" encoding="utf-8"?>
-<ds:datastoreItem xmlns:ds="http://schemas.openxmlformats.org/officeDocument/2006/customXml" ds:itemID="{54B3EC1D-B490-427E-9D61-4C5AAA8A1B21}">
+<ds:datastoreItem xmlns:ds="http://schemas.openxmlformats.org/officeDocument/2006/customXml" ds:itemID="{E783DE6C-57EC-4288-9BEF-7E93884F3690}">
   <ds:schemaRefs>
-    <ds:schemaRef ds:uri="http://schemas.microsoft.com/sharepoint/v3/contenttype/forms"/>
+    <ds:schemaRef ds:uri="http://schemas.openxmlformats.org/officeDocument/2006/bibliography"/>
   </ds:schemaRefs>
 </ds:datastoreItem>
 </file>
</xml_diff>